<commit_message>
Install Weka task & German Credit data task
</commit_message>
<xml_diff>
--- a/Lab1-Preprocessing/report/report.docx
+++ b/Lab1-Preprocessing/report/report.docx
@@ -3091,24 +3091,382 @@
           <w:ilvl w:val="0"/>
           <w:numId w:val="11"/>
         </w:numPr>
-      </w:pPr>
-      <w:bookmarkStart w:id="7" w:name="_Toc54517130"/>
-      <w:r>
         <w:rPr>
           <w:sz w:val="32"/>
           <w:szCs w:val="28"/>
         </w:rPr>
-        <w:t>Cài đặt Weka</w:t>
-      </w:r>
+      </w:pPr>
+      <w:bookmarkStart w:id="7" w:name="_Toc54517130"/>
       <w:r>
         <w:rPr>
           <w:sz w:val="32"/>
           <w:szCs w:val="28"/>
         </w:rPr>
+        <w:t>Cài đặt Weka</w:t>
+      </w:r>
+      <w:r>
+        <w:rPr>
+          <w:sz w:val="32"/>
+          <w:szCs w:val="28"/>
+        </w:rPr>
         <w:t>:</w:t>
       </w:r>
       <w:bookmarkEnd w:id="7"/>
     </w:p>
+    <w:p>
+      <w:pPr>
+        <w:pStyle w:val="ListParagraph"/>
+        <w:numPr>
+          <w:ilvl w:val="0"/>
+          <w:numId w:val="16"/>
+        </w:numPr>
+      </w:pPr>
+      <w:r>
+        <w:t>Giao diện chức năng Explorer:</w:t>
+      </w:r>
+    </w:p>
+    <w:p>
+      <w:pPr>
+        <w:pStyle w:val="ListParagraph"/>
+        <w:ind w:firstLine="0"/>
+      </w:pPr>
+      <w:r>
+        <w:drawing>
+          <wp:inline distT="0" distB="0" distL="0" distR="0" wp14:anchorId="6C0CEA20" wp14:editId="467EC476">
+            <wp:extent cx="6097270" cy="3429635"/>
+            <wp:effectExtent l="0" t="0" r="0" b="0"/>
+            <wp:docPr id="2" name="Picture 2"/>
+            <wp:cNvGraphicFramePr>
+              <a:graphicFrameLocks xmlns:a="http://schemas.openxmlformats.org/drawingml/2006/main" noChangeAspect="1"/>
+            </wp:cNvGraphicFramePr>
+            <a:graphic xmlns:a="http://schemas.openxmlformats.org/drawingml/2006/main">
+              <a:graphicData uri="http://schemas.openxmlformats.org/drawingml/2006/picture">
+                <pic:pic xmlns:pic="http://schemas.openxmlformats.org/drawingml/2006/picture">
+                  <pic:nvPicPr>
+                    <pic:cNvPr id="1" name=""/>
+                    <pic:cNvPicPr/>
+                  </pic:nvPicPr>
+                  <pic:blipFill>
+                    <a:blip r:embed="rId11"/>
+                    <a:stretch>
+                      <a:fillRect/>
+                    </a:stretch>
+                  </pic:blipFill>
+                  <pic:spPr>
+                    <a:xfrm>
+                      <a:off x="0" y="0"/>
+                      <a:ext cx="6097270" cy="3429635"/>
+                    </a:xfrm>
+                    <a:prstGeom prst="rect">
+                      <a:avLst/>
+                    </a:prstGeom>
+                  </pic:spPr>
+                </pic:pic>
+              </a:graphicData>
+            </a:graphic>
+          </wp:inline>
+        </w:drawing>
+      </w:r>
+    </w:p>
+    <w:p>
+      <w:pPr>
+        <w:pStyle w:val="ListParagraph"/>
+        <w:spacing w:after="0" w:line="240" w:lineRule="auto"/>
+        <w:ind w:firstLine="0"/>
+        <w:rPr>
+          <w:b/>
+        </w:rPr>
+      </w:pPr>
+    </w:p>
+    <w:p>
+      <w:pPr>
+        <w:pStyle w:val="ListParagraph"/>
+        <w:numPr>
+          <w:ilvl w:val="0"/>
+          <w:numId w:val="16"/>
+        </w:numPr>
+        <w:spacing w:after="0" w:line="240" w:lineRule="auto"/>
+        <w:rPr>
+          <w:b/>
+        </w:rPr>
+      </w:pPr>
+      <w:r>
+        <w:rPr>
+          <w:bCs/>
+        </w:rPr>
+        <w:t>Giải thích ý nghĩa các nhóm điều khiển</w:t>
+      </w:r>
+    </w:p>
+    <w:p>
+      <w:pPr>
+        <w:pStyle w:val="ListParagraph"/>
+        <w:numPr>
+          <w:ilvl w:val="0"/>
+          <w:numId w:val="20"/>
+        </w:numPr>
+        <w:spacing w:after="0" w:line="240" w:lineRule="auto"/>
+        <w:rPr>
+          <w:b/>
+        </w:rPr>
+      </w:pPr>
+      <w:r>
+        <w:rPr>
+          <w:bCs/>
+        </w:rPr>
+        <w:t>Current Relation: Cho biết thông tin về tập dữ liệu đang khảo sát</w:t>
+      </w:r>
+    </w:p>
+    <w:p>
+      <w:pPr>
+        <w:pStyle w:val="ListParagraph"/>
+        <w:spacing w:after="0" w:line="240" w:lineRule="auto"/>
+        <w:ind w:left="1092" w:firstLine="0"/>
+        <w:rPr>
+          <w:bCs/>
+        </w:rPr>
+      </w:pPr>
+      <w:r>
+        <w:rPr>
+          <w:bCs/>
+        </w:rPr>
+        <w:t>+</w:t>
+      </w:r>
+      <w:r>
+        <w:rPr>
+          <w:bCs/>
+        </w:rPr>
+        <w:tab/>
+        <w:t>Relation: Tên của quan hệ</w:t>
+      </w:r>
+    </w:p>
+    <w:p>
+      <w:pPr>
+        <w:pStyle w:val="ListParagraph"/>
+        <w:spacing w:after="0" w:line="240" w:lineRule="auto"/>
+        <w:ind w:left="1092" w:firstLine="0"/>
+        <w:rPr>
+          <w:bCs/>
+        </w:rPr>
+      </w:pPr>
+      <w:r>
+        <w:rPr>
+          <w:bCs/>
+        </w:rPr>
+        <w:t>+</w:t>
+      </w:r>
+      <w:r>
+        <w:rPr>
+          <w:bCs/>
+        </w:rPr>
+        <w:tab/>
+        <w:t>Instances: Số mẫu</w:t>
+      </w:r>
+    </w:p>
+    <w:p>
+      <w:pPr>
+        <w:pStyle w:val="ListParagraph"/>
+        <w:spacing w:after="0" w:line="240" w:lineRule="auto"/>
+        <w:ind w:left="1092" w:firstLine="0"/>
+        <w:rPr>
+          <w:bCs/>
+        </w:rPr>
+      </w:pPr>
+      <w:r>
+        <w:rPr>
+          <w:bCs/>
+        </w:rPr>
+        <w:t>+</w:t>
+      </w:r>
+      <w:r>
+        <w:rPr>
+          <w:bCs/>
+        </w:rPr>
+        <w:tab/>
+        <w:t>Attributes: Số thuộc tính</w:t>
+      </w:r>
+    </w:p>
+    <w:p>
+      <w:pPr>
+        <w:pStyle w:val="ListParagraph"/>
+        <w:numPr>
+          <w:ilvl w:val="0"/>
+          <w:numId w:val="20"/>
+        </w:numPr>
+        <w:spacing w:after="0" w:line="240" w:lineRule="auto"/>
+        <w:rPr>
+          <w:b/>
+        </w:rPr>
+      </w:pPr>
+      <w:r>
+        <w:rPr>
+          <w:bCs/>
+        </w:rPr>
+        <w:t>Attributes: Danh sách các thuộc tính được hiển thị theo đúng thứ tự khai báo ở trong file</w:t>
+      </w:r>
+    </w:p>
+    <w:p>
+      <w:pPr>
+        <w:pStyle w:val="ListParagraph"/>
+        <w:numPr>
+          <w:ilvl w:val="0"/>
+          <w:numId w:val="20"/>
+        </w:numPr>
+        <w:spacing w:after="0" w:line="240" w:lineRule="auto"/>
+        <w:rPr>
+          <w:b/>
+        </w:rPr>
+      </w:pPr>
+      <w:r>
+        <w:rPr>
+          <w:bCs/>
+        </w:rPr>
+        <w:t>Selected attribute: Liệt kê các giá trị tương ứng với thuộc tính đang được chọn ở nhóm Attributes</w:t>
+      </w:r>
+    </w:p>
+    <w:p>
+      <w:pPr>
+        <w:pStyle w:val="ListParagraph"/>
+        <w:spacing w:after="0" w:line="240" w:lineRule="auto"/>
+        <w:ind w:firstLine="0"/>
+        <w:rPr>
+          <w:b/>
+        </w:rPr>
+      </w:pPr>
+    </w:p>
+    <w:p>
+      <w:pPr>
+        <w:pStyle w:val="ListParagraph"/>
+        <w:numPr>
+          <w:ilvl w:val="0"/>
+          <w:numId w:val="16"/>
+        </w:numPr>
+        <w:spacing w:after="0" w:line="240" w:lineRule="auto"/>
+        <w:rPr>
+          <w:b/>
+        </w:rPr>
+      </w:pPr>
+      <w:r>
+        <w:rPr>
+          <w:bCs/>
+        </w:rPr>
+        <w:t>Giải thích ý nghĩa các tab trong giao diện Explorer:</w:t>
+      </w:r>
+    </w:p>
+    <w:p>
+      <w:pPr>
+        <w:pStyle w:val="ListParagraph"/>
+        <w:numPr>
+          <w:ilvl w:val="0"/>
+          <w:numId w:val="20"/>
+        </w:numPr>
+        <w:spacing w:after="0" w:line="240" w:lineRule="auto"/>
+        <w:rPr>
+          <w:b/>
+        </w:rPr>
+      </w:pPr>
+      <w:r>
+        <w:rPr>
+          <w:bCs/>
+        </w:rPr>
+        <w:t>Preprocessing: có chức năng lọc dữ liệu, mặc khác cung choc ho người dung các thông tin về tập dữ liệu đang xử lý.</w:t>
+      </w:r>
+    </w:p>
+    <w:p>
+      <w:pPr>
+        <w:pStyle w:val="ListParagraph"/>
+        <w:numPr>
+          <w:ilvl w:val="0"/>
+          <w:numId w:val="20"/>
+        </w:numPr>
+        <w:spacing w:after="0" w:line="240" w:lineRule="auto"/>
+        <w:rPr>
+          <w:b/>
+        </w:rPr>
+      </w:pPr>
+      <w:r>
+        <w:rPr>
+          <w:bCs/>
+        </w:rPr>
+        <w:t>Classify: có chức năng phân lớp.</w:t>
+      </w:r>
+    </w:p>
+    <w:p>
+      <w:pPr>
+        <w:pStyle w:val="ListParagraph"/>
+        <w:numPr>
+          <w:ilvl w:val="0"/>
+          <w:numId w:val="20"/>
+        </w:numPr>
+        <w:spacing w:after="0" w:line="240" w:lineRule="auto"/>
+        <w:rPr>
+          <w:b/>
+        </w:rPr>
+      </w:pPr>
+      <w:r>
+        <w:rPr>
+          <w:bCs/>
+        </w:rPr>
+        <w:t>Cluster: có chức năng gom cụm.</w:t>
+      </w:r>
+    </w:p>
+    <w:p>
+      <w:pPr>
+        <w:pStyle w:val="ListParagraph"/>
+        <w:numPr>
+          <w:ilvl w:val="0"/>
+          <w:numId w:val="20"/>
+        </w:numPr>
+        <w:spacing w:after="0" w:line="240" w:lineRule="auto"/>
+        <w:rPr>
+          <w:b/>
+        </w:rPr>
+      </w:pPr>
+      <w:r>
+        <w:rPr>
+          <w:bCs/>
+        </w:rPr>
+        <w:t>Select Attributes: chọn các thuộc tính thích hợp nhất trong dữ liệu.</w:t>
+      </w:r>
+    </w:p>
+    <w:p>
+      <w:pPr>
+        <w:pStyle w:val="ListParagraph"/>
+        <w:numPr>
+          <w:ilvl w:val="0"/>
+          <w:numId w:val="20"/>
+        </w:numPr>
+        <w:spacing w:after="0" w:line="240" w:lineRule="auto"/>
+        <w:rPr>
+          <w:b/>
+        </w:rPr>
+      </w:pPr>
+      <w:r>
+        <w:rPr>
+          <w:bCs/>
+        </w:rPr>
+        <w:t>Associate: có chức năng rút ra các luật kết hợp.</w:t>
+      </w:r>
+    </w:p>
+    <w:p>
+      <w:pPr>
+        <w:pStyle w:val="ListParagraph"/>
+        <w:numPr>
+          <w:ilvl w:val="0"/>
+          <w:numId w:val="20"/>
+        </w:numPr>
+        <w:spacing w:after="0" w:line="240" w:lineRule="auto"/>
+        <w:rPr>
+          <w:bCs/>
+        </w:rPr>
+      </w:pPr>
+      <w:r>
+        <w:rPr>
+          <w:bCs/>
+        </w:rPr>
+        <w:t>Visualize: có chức năng trực quan hóa dữ liệu.</w:t>
+      </w:r>
+    </w:p>
+    <w:p/>
     <w:p>
       <w:pPr>
         <w:pStyle w:val="Heading3"/>
@@ -3127,6 +3485,7 @@
           <w:sz w:val="32"/>
           <w:szCs w:val="28"/>
         </w:rPr>
+        <w:lastRenderedPageBreak/>
         <w:t>Làm quen với Weka:</w:t>
       </w:r>
       <w:bookmarkEnd w:id="8"/>
@@ -3206,12 +3565,2174 @@
     <w:p>
       <w:pPr>
         <w:pStyle w:val="ListParagraph"/>
+        <w:numPr>
+          <w:ilvl w:val="0"/>
+          <w:numId w:val="32"/>
+        </w:numPr>
         <w:spacing w:after="0" w:line="240" w:lineRule="auto"/>
-        <w:ind w:firstLine="0"/>
-        <w:rPr>
-          <w:b/>
-          <w:sz w:val="32"/>
-          <w:szCs w:val="32"/>
+        <w:jc w:val="both"/>
+        <w:rPr>
+          <w:bCs/>
+          <w:i/>
+          <w:iCs/>
+          <w:u w:val="single"/>
+        </w:rPr>
+      </w:pPr>
+      <w:r>
+        <w:rPr>
+          <w:bCs/>
+          <w:i/>
+          <w:iCs/>
+          <w:u w:val="single"/>
+        </w:rPr>
+        <w:t>Nội dung của phần ghi chú (Comment) trong credit_g.arff nói về:</w:t>
+      </w:r>
+    </w:p>
+    <w:p>
+      <w:pPr>
+        <w:spacing w:after="0" w:line="240" w:lineRule="auto"/>
+        <w:ind w:left="1890" w:hanging="460"/>
+        <w:jc w:val="both"/>
+        <w:rPr>
+          <w:bCs/>
+        </w:rPr>
+      </w:pPr>
+      <w:r>
+        <w:rPr>
+          <w:bCs/>
+        </w:rPr>
+        <w:t>+</w:t>
+      </w:r>
+      <w:r>
+        <w:rPr>
+          <w:bCs/>
+        </w:rPr>
+        <w:tab/>
+        <w:t>Tên của tập dữ liệu: German credit data</w:t>
+      </w:r>
+    </w:p>
+    <w:p>
+      <w:pPr>
+        <w:spacing w:after="0" w:line="240" w:lineRule="auto"/>
+        <w:ind w:left="1890" w:hanging="460"/>
+        <w:jc w:val="both"/>
+        <w:rPr>
+          <w:bCs/>
+        </w:rPr>
+      </w:pPr>
+      <w:r>
+        <w:rPr>
+          <w:bCs/>
+        </w:rPr>
+        <w:t>+</w:t>
+      </w:r>
+      <w:r>
+        <w:rPr>
+          <w:bCs/>
+        </w:rPr>
+        <w:tab/>
+        <w:t>Thông tin về tác giả (Professor Dr. Hans Hofmann)</w:t>
+      </w:r>
+    </w:p>
+    <w:p>
+      <w:pPr>
+        <w:spacing w:after="0" w:line="240" w:lineRule="auto"/>
+        <w:ind w:left="1890" w:hanging="460"/>
+        <w:jc w:val="both"/>
+        <w:rPr>
+          <w:bCs/>
+        </w:rPr>
+      </w:pPr>
+      <w:r>
+        <w:rPr>
+          <w:bCs/>
+        </w:rPr>
+        <w:t>+</w:t>
+      </w:r>
+      <w:r>
+        <w:rPr>
+          <w:bCs/>
+        </w:rPr>
+        <w:tab/>
+        <w:t>Số lượng mẫu khảo sát: 1000</w:t>
+      </w:r>
+    </w:p>
+    <w:p>
+      <w:pPr>
+        <w:spacing w:after="0" w:line="240" w:lineRule="auto"/>
+        <w:ind w:left="1890" w:hanging="460"/>
+        <w:jc w:val="both"/>
+        <w:rPr>
+          <w:bCs/>
+        </w:rPr>
+      </w:pPr>
+      <w:r>
+        <w:rPr>
+          <w:bCs/>
+        </w:rPr>
+        <w:t>+</w:t>
+      </w:r>
+      <w:r>
+        <w:rPr>
+          <w:bCs/>
+        </w:rPr>
+        <w:tab/>
+        <w:t>Có 2 bộ dữ liệu được cung cấp. Bản gốc do Giáo sư Hofmann cung cấp, chứa các thuộc tính phân loại nằm trong file “german.data”</w:t>
+      </w:r>
+    </w:p>
+    <w:p>
+      <w:pPr>
+        <w:spacing w:after="0" w:line="240" w:lineRule="auto"/>
+        <w:ind w:left="1890" w:hanging="460"/>
+        <w:jc w:val="both"/>
+        <w:rPr>
+          <w:bCs/>
+        </w:rPr>
+      </w:pPr>
+      <w:r>
+        <w:rPr>
+          <w:bCs/>
+        </w:rPr>
+        <w:t>+</w:t>
+      </w:r>
+      <w:r>
+        <w:rPr>
+          <w:bCs/>
+        </w:rPr>
+        <w:tab/>
+        <w:t>Đối với các thuật toán cần thuộc tính số</w:t>
+      </w:r>
+      <w:r>
+        <w:rPr>
+          <w:bCs/>
+        </w:rPr>
+        <w:t xml:space="preserve"> học</w:t>
+      </w:r>
+      <w:r>
+        <w:rPr>
+          <w:bCs/>
+        </w:rPr>
+        <w:t xml:space="preserve">, Đại học Strathclyde đã </w:t>
+      </w:r>
+      <w:r>
+        <w:rPr>
+          <w:bCs/>
+        </w:rPr>
+        <w:t>cung cấp</w:t>
+      </w:r>
+      <w:r>
+        <w:rPr>
+          <w:bCs/>
+        </w:rPr>
+        <w:t xml:space="preserve"> tệp "german.data-numeric". Tệp này đã được chỉnh sửa và thêm một số biến chỉ số để phù hợp với các thuật toán không thể đối phó với các biến phân loại. Một số thuộc tính </w:t>
+      </w:r>
+      <w:r>
+        <w:rPr>
+          <w:bCs/>
+        </w:rPr>
+        <w:t>phân loại có thứ tự</w:t>
+      </w:r>
+      <w:r>
+        <w:rPr>
+          <w:bCs/>
+        </w:rPr>
+        <w:t xml:space="preserve"> (chẳng hạn như thuộc tính </w:t>
+      </w:r>
+      <w:r>
+        <w:rPr>
+          <w:bCs/>
+        </w:rPr>
+        <w:t xml:space="preserve">thứ </w:t>
+      </w:r>
+      <w:r>
+        <w:rPr>
+          <w:bCs/>
+        </w:rPr>
+        <w:t xml:space="preserve">17) đã được mã hóa dưới dạng số nguyên. </w:t>
+      </w:r>
+    </w:p>
+    <w:p>
+      <w:pPr>
+        <w:spacing w:after="0" w:line="240" w:lineRule="auto"/>
+        <w:ind w:left="1890" w:hanging="460"/>
+        <w:jc w:val="both"/>
+        <w:rPr>
+          <w:bCs/>
+        </w:rPr>
+      </w:pPr>
+      <w:r>
+        <w:rPr>
+          <w:bCs/>
+        </w:rPr>
+        <w:t>+</w:t>
+      </w:r>
+      <w:r>
+        <w:rPr>
+          <w:bCs/>
+        </w:rPr>
+        <w:tab/>
+        <w:t>Số thuộc tính của “german”: 21 (7 số học, 13 phân loại và 1 thuộc tính lớp)</w:t>
+      </w:r>
+    </w:p>
+    <w:p>
+      <w:pPr>
+        <w:spacing w:after="0" w:line="240" w:lineRule="auto"/>
+        <w:ind w:left="1890" w:hanging="460"/>
+        <w:jc w:val="both"/>
+        <w:rPr>
+          <w:bCs/>
+        </w:rPr>
+      </w:pPr>
+      <w:r>
+        <w:rPr>
+          <w:bCs/>
+        </w:rPr>
+        <w:t>+</w:t>
+      </w:r>
+      <w:r>
+        <w:rPr>
+          <w:bCs/>
+        </w:rPr>
+        <w:tab/>
+        <w:t>Số thuộc tính của “german.numer”: 24 (24 số học)</w:t>
+      </w:r>
+    </w:p>
+    <w:p>
+      <w:pPr>
+        <w:spacing w:after="0" w:line="240" w:lineRule="auto"/>
+        <w:ind w:left="1890" w:hanging="460"/>
+        <w:jc w:val="both"/>
+        <w:rPr>
+          <w:bCs/>
+        </w:rPr>
+      </w:pPr>
+      <w:r>
+        <w:rPr>
+          <w:bCs/>
+        </w:rPr>
+        <w:t>+</w:t>
+      </w:r>
+      <w:r>
+        <w:rPr>
+          <w:bCs/>
+        </w:rPr>
+        <w:tab/>
+        <w:t>Các thuộc tính được mô tải cho người Đức (german)</w:t>
+      </w:r>
+    </w:p>
+    <w:p>
+      <w:pPr>
+        <w:spacing w:after="0" w:line="240" w:lineRule="auto"/>
+        <w:ind w:left="1890" w:hanging="460"/>
+        <w:jc w:val="both"/>
+        <w:rPr>
+          <w:bCs/>
+        </w:rPr>
+      </w:pPr>
+      <w:r>
+        <w:rPr>
+          <w:bCs/>
+        </w:rPr>
+        <w:t>+</w:t>
+      </w:r>
+      <w:r>
+        <w:rPr>
+          <w:bCs/>
+        </w:rPr>
+        <w:tab/>
+        <w:t>Ma trận chi phí: (các dòng thể hiện phân lớp trong thực tế và cột thể hiện dự đoán phân lớp.</w:t>
+      </w:r>
+    </w:p>
+    <w:p>
+      <w:pPr>
+        <w:spacing w:after="0" w:line="240" w:lineRule="auto"/>
+        <w:ind w:left="1890" w:hanging="460"/>
+        <w:jc w:val="both"/>
+        <w:rPr>
+          <w:bCs/>
+        </w:rPr>
+      </w:pPr>
+      <w:r>
+        <w:rPr>
+          <w:bCs/>
+        </w:rPr>
+        <w:t>+</w:t>
+      </w:r>
+      <w:r>
+        <w:rPr>
+          <w:bCs/>
+        </w:rPr>
+        <w:tab/>
+        <w:t>Gán lại tên các thuộc tính thành các tên có ý nghĩa</w:t>
+      </w:r>
+    </w:p>
+    <w:p>
+      <w:pPr>
+        <w:spacing w:after="0" w:line="240" w:lineRule="auto"/>
+        <w:ind w:left="1890" w:hanging="460"/>
+        <w:jc w:val="both"/>
+        <w:rPr>
+          <w:bCs/>
+        </w:rPr>
+      </w:pPr>
+      <w:r>
+        <w:rPr>
+          <w:bCs/>
+        </w:rPr>
+        <w:t>+</w:t>
+      </w:r>
+      <w:r>
+        <w:rPr>
+          <w:bCs/>
+        </w:rPr>
+        <w:tab/>
+        <w:t>Mô tả 5 thuộc tính:</w:t>
+      </w:r>
+    </w:p>
+    <w:p>
+      <w:pPr>
+        <w:pStyle w:val="ListParagraph"/>
+        <w:numPr>
+          <w:ilvl w:val="2"/>
+          <w:numId w:val="16"/>
+        </w:numPr>
+        <w:spacing w:after="0" w:line="240" w:lineRule="auto"/>
+        <w:jc w:val="both"/>
+        <w:rPr>
+          <w:bCs/>
+        </w:rPr>
+      </w:pPr>
+      <w:r>
+        <w:rPr>
+          <w:bCs/>
+          <w:i/>
+          <w:iCs/>
+        </w:rPr>
+        <w:t>Thuộc tính 1</w:t>
+      </w:r>
+      <w:r>
+        <w:rPr>
+          <w:bCs/>
+        </w:rPr>
+        <w:t>: tình trạng của các tài khoản thanh toán hiện tại</w:t>
+      </w:r>
+    </w:p>
+    <w:p>
+      <w:pPr>
+        <w:pStyle w:val="ListParagraph"/>
+        <w:numPr>
+          <w:ilvl w:val="3"/>
+          <w:numId w:val="16"/>
+        </w:numPr>
+        <w:spacing w:after="0" w:line="240" w:lineRule="auto"/>
+        <w:jc w:val="both"/>
+        <w:rPr>
+          <w:bCs/>
+        </w:rPr>
+      </w:pPr>
+      <w:r>
+        <w:rPr>
+          <w:bCs/>
+        </w:rPr>
+        <w:t>A11: &lt; 0 DM (Deutsche Mark, 1 đơn vị tiền tệ, quy đổi khoảng 90 cents Canada)</w:t>
+      </w:r>
+    </w:p>
+    <w:p>
+      <w:pPr>
+        <w:pStyle w:val="ListParagraph"/>
+        <w:numPr>
+          <w:ilvl w:val="3"/>
+          <w:numId w:val="16"/>
+        </w:numPr>
+        <w:spacing w:after="0" w:line="240" w:lineRule="auto"/>
+        <w:jc w:val="both"/>
+        <w:rPr>
+          <w:bCs/>
+        </w:rPr>
+      </w:pPr>
+      <w:r>
+        <w:rPr>
+          <w:bCs/>
+        </w:rPr>
+        <w:t>A12: 0 &lt;=… &lt; 20 DM</w:t>
+      </w:r>
+    </w:p>
+    <w:p>
+      <w:pPr>
+        <w:pStyle w:val="ListParagraph"/>
+        <w:numPr>
+          <w:ilvl w:val="3"/>
+          <w:numId w:val="16"/>
+        </w:numPr>
+        <w:spacing w:after="0" w:line="240" w:lineRule="auto"/>
+        <w:jc w:val="both"/>
+        <w:rPr>
+          <w:bCs/>
+        </w:rPr>
+      </w:pPr>
+      <w:r>
+        <w:rPr>
+          <w:bCs/>
+        </w:rPr>
+        <w:t>A13: … &gt;= 200 DM</w:t>
+      </w:r>
+    </w:p>
+    <w:p>
+      <w:pPr>
+        <w:pStyle w:val="ListParagraph"/>
+        <w:numPr>
+          <w:ilvl w:val="3"/>
+          <w:numId w:val="16"/>
+        </w:numPr>
+        <w:spacing w:after="0" w:line="240" w:lineRule="auto"/>
+        <w:jc w:val="both"/>
+        <w:rPr>
+          <w:bCs/>
+        </w:rPr>
+      </w:pPr>
+      <w:r>
+        <w:rPr>
+          <w:bCs/>
+        </w:rPr>
+        <w:t>A14: không có tài khoản thanh toán</w:t>
+      </w:r>
+    </w:p>
+    <w:p>
+      <w:pPr>
+        <w:pStyle w:val="ListParagraph"/>
+        <w:numPr>
+          <w:ilvl w:val="2"/>
+          <w:numId w:val="16"/>
+        </w:numPr>
+        <w:spacing w:after="0" w:line="240" w:lineRule="auto"/>
+        <w:jc w:val="both"/>
+        <w:rPr>
+          <w:bCs/>
+        </w:rPr>
+      </w:pPr>
+      <w:r>
+        <w:rPr>
+          <w:bCs/>
+          <w:i/>
+          <w:iCs/>
+        </w:rPr>
+        <w:t>Thuộc tính 2</w:t>
+      </w:r>
+      <w:r>
+        <w:rPr>
+          <w:bCs/>
+        </w:rPr>
+        <w:t>: Thời gian trong tháng</w:t>
+      </w:r>
+    </w:p>
+    <w:p>
+      <w:pPr>
+        <w:pStyle w:val="ListParagraph"/>
+        <w:numPr>
+          <w:ilvl w:val="2"/>
+          <w:numId w:val="16"/>
+        </w:numPr>
+        <w:spacing w:after="0" w:line="240" w:lineRule="auto"/>
+        <w:jc w:val="both"/>
+        <w:rPr>
+          <w:bCs/>
+        </w:rPr>
+      </w:pPr>
+      <w:r>
+        <w:rPr>
+          <w:bCs/>
+          <w:i/>
+          <w:iCs/>
+        </w:rPr>
+        <w:t>Thuộc tính 3</w:t>
+      </w:r>
+      <w:r>
+        <w:rPr>
+          <w:bCs/>
+        </w:rPr>
+        <w:t>: Lịch sử tín dụng</w:t>
+      </w:r>
+      <w:r>
+        <w:rPr>
+          <w:bCs/>
+        </w:rPr>
+        <w:t>:</w:t>
+      </w:r>
+    </w:p>
+    <w:p>
+      <w:pPr>
+        <w:pStyle w:val="ListParagraph"/>
+        <w:numPr>
+          <w:ilvl w:val="3"/>
+          <w:numId w:val="16"/>
+        </w:numPr>
+        <w:spacing w:after="0" w:line="240" w:lineRule="auto"/>
+        <w:jc w:val="both"/>
+        <w:rPr>
+          <w:bCs/>
+        </w:rPr>
+      </w:pPr>
+      <w:r>
+        <w:rPr>
+          <w:bCs/>
+        </w:rPr>
+        <w:t>A30: không có tín dụng nào được thực hiện hoặc tất các các tín dụng đã được chi trả hợp lệ</w:t>
+      </w:r>
+    </w:p>
+    <w:p>
+      <w:pPr>
+        <w:pStyle w:val="ListParagraph"/>
+        <w:numPr>
+          <w:ilvl w:val="3"/>
+          <w:numId w:val="16"/>
+        </w:numPr>
+        <w:spacing w:after="0" w:line="240" w:lineRule="auto"/>
+        <w:jc w:val="both"/>
+        <w:rPr>
+          <w:bCs/>
+        </w:rPr>
+      </w:pPr>
+      <w:r>
+        <w:rPr>
+          <w:bCs/>
+        </w:rPr>
+        <w:t>A31: Tất cả các tín dụng tại ngân hàng này đã được chi trả hợp lệ</w:t>
+      </w:r>
+    </w:p>
+    <w:p>
+      <w:pPr>
+        <w:pStyle w:val="ListParagraph"/>
+        <w:numPr>
+          <w:ilvl w:val="3"/>
+          <w:numId w:val="16"/>
+        </w:numPr>
+        <w:spacing w:after="0" w:line="240" w:lineRule="auto"/>
+        <w:jc w:val="both"/>
+        <w:rPr>
+          <w:bCs/>
+        </w:rPr>
+      </w:pPr>
+      <w:r>
+        <w:rPr>
+          <w:bCs/>
+        </w:rPr>
+        <w:t>A32: existing credits paid back duly till now</w:t>
+      </w:r>
+    </w:p>
+    <w:p>
+      <w:pPr>
+        <w:pStyle w:val="ListParagraph"/>
+        <w:numPr>
+          <w:ilvl w:val="3"/>
+          <w:numId w:val="16"/>
+        </w:numPr>
+        <w:spacing w:after="0" w:line="240" w:lineRule="auto"/>
+        <w:jc w:val="both"/>
+        <w:rPr>
+          <w:bCs/>
+        </w:rPr>
+      </w:pPr>
+      <w:r>
+        <w:rPr>
+          <w:bCs/>
+        </w:rPr>
+        <w:t>A33: delay in paying off in the past</w:t>
+      </w:r>
+    </w:p>
+    <w:p>
+      <w:pPr>
+        <w:pStyle w:val="ListParagraph"/>
+        <w:numPr>
+          <w:ilvl w:val="3"/>
+          <w:numId w:val="16"/>
+        </w:numPr>
+        <w:spacing w:after="0" w:line="240" w:lineRule="auto"/>
+        <w:jc w:val="both"/>
+        <w:rPr>
+          <w:bCs/>
+        </w:rPr>
+      </w:pPr>
+      <w:r>
+        <w:rPr>
+          <w:bCs/>
+        </w:rPr>
+        <w:t>A34: critical account/ other credits existing (not at this bank)</w:t>
+      </w:r>
+    </w:p>
+    <w:p>
+      <w:pPr>
+        <w:pStyle w:val="ListParagraph"/>
+        <w:numPr>
+          <w:ilvl w:val="2"/>
+          <w:numId w:val="16"/>
+        </w:numPr>
+        <w:spacing w:after="0" w:line="240" w:lineRule="auto"/>
+        <w:jc w:val="both"/>
+        <w:rPr>
+          <w:bCs/>
+        </w:rPr>
+      </w:pPr>
+      <w:r>
+        <w:rPr>
+          <w:bCs/>
+          <w:i/>
+          <w:iCs/>
+        </w:rPr>
+        <w:t>Thuộc tính 4</w:t>
+      </w:r>
+      <w:r>
+        <w:rPr>
+          <w:bCs/>
+        </w:rPr>
+        <w:t>: Mục đích vay tiền:</w:t>
+      </w:r>
+    </w:p>
+    <w:p>
+      <w:pPr>
+        <w:pStyle w:val="ListParagraph"/>
+        <w:numPr>
+          <w:ilvl w:val="3"/>
+          <w:numId w:val="16"/>
+        </w:numPr>
+        <w:spacing w:after="0" w:line="240" w:lineRule="auto"/>
+        <w:jc w:val="both"/>
+        <w:rPr>
+          <w:bCs/>
+        </w:rPr>
+      </w:pPr>
+      <w:r>
+        <w:rPr>
+          <w:bCs/>
+        </w:rPr>
+        <w:t>Mua xe mới</w:t>
+      </w:r>
+    </w:p>
+    <w:p>
+      <w:pPr>
+        <w:pStyle w:val="ListParagraph"/>
+        <w:numPr>
+          <w:ilvl w:val="3"/>
+          <w:numId w:val="16"/>
+        </w:numPr>
+        <w:spacing w:after="0" w:line="240" w:lineRule="auto"/>
+        <w:jc w:val="both"/>
+        <w:rPr>
+          <w:bCs/>
+        </w:rPr>
+      </w:pPr>
+      <w:r>
+        <w:rPr>
+          <w:bCs/>
+        </w:rPr>
+        <w:t>Mua xe cũ</w:t>
+      </w:r>
+    </w:p>
+    <w:p>
+      <w:pPr>
+        <w:pStyle w:val="ListParagraph"/>
+        <w:numPr>
+          <w:ilvl w:val="3"/>
+          <w:numId w:val="16"/>
+        </w:numPr>
+        <w:spacing w:after="0" w:line="240" w:lineRule="auto"/>
+        <w:jc w:val="both"/>
+        <w:rPr>
+          <w:bCs/>
+        </w:rPr>
+      </w:pPr>
+      <w:r>
+        <w:rPr>
+          <w:bCs/>
+        </w:rPr>
+        <w:t>Mua nội thất</w:t>
+      </w:r>
+    </w:p>
+    <w:p>
+      <w:pPr>
+        <w:pStyle w:val="ListParagraph"/>
+        <w:numPr>
+          <w:ilvl w:val="3"/>
+          <w:numId w:val="16"/>
+        </w:numPr>
+        <w:spacing w:after="0" w:line="240" w:lineRule="auto"/>
+        <w:jc w:val="both"/>
+        <w:rPr>
+          <w:bCs/>
+        </w:rPr>
+      </w:pPr>
+      <w:r>
+        <w:rPr>
+          <w:bCs/>
+        </w:rPr>
+        <w:t>Mua TV/Radio</w:t>
+      </w:r>
+    </w:p>
+    <w:p>
+      <w:pPr>
+        <w:pStyle w:val="ListParagraph"/>
+        <w:numPr>
+          <w:ilvl w:val="3"/>
+          <w:numId w:val="16"/>
+        </w:numPr>
+        <w:spacing w:after="0" w:line="240" w:lineRule="auto"/>
+        <w:jc w:val="both"/>
+        <w:rPr>
+          <w:bCs/>
+        </w:rPr>
+      </w:pPr>
+      <w:r>
+        <w:rPr>
+          <w:bCs/>
+        </w:rPr>
+        <w:t>Mua Đồ gia dụng</w:t>
+      </w:r>
+    </w:p>
+    <w:p>
+      <w:pPr>
+        <w:pStyle w:val="ListParagraph"/>
+        <w:numPr>
+          <w:ilvl w:val="3"/>
+          <w:numId w:val="16"/>
+        </w:numPr>
+        <w:spacing w:after="0" w:line="240" w:lineRule="auto"/>
+        <w:jc w:val="both"/>
+        <w:rPr>
+          <w:bCs/>
+        </w:rPr>
+      </w:pPr>
+      <w:r>
+        <w:rPr>
+          <w:bCs/>
+        </w:rPr>
+        <w:t>Sửa chữa</w:t>
+      </w:r>
+    </w:p>
+    <w:p>
+      <w:pPr>
+        <w:pStyle w:val="ListParagraph"/>
+        <w:numPr>
+          <w:ilvl w:val="3"/>
+          <w:numId w:val="16"/>
+        </w:numPr>
+        <w:spacing w:after="0" w:line="240" w:lineRule="auto"/>
+        <w:jc w:val="both"/>
+        <w:rPr>
+          <w:bCs/>
+        </w:rPr>
+      </w:pPr>
+      <w:r>
+        <w:rPr>
+          <w:bCs/>
+        </w:rPr>
+        <w:lastRenderedPageBreak/>
+        <w:t>Giáo dục</w:t>
+      </w:r>
+    </w:p>
+    <w:p>
+      <w:pPr>
+        <w:pStyle w:val="ListParagraph"/>
+        <w:numPr>
+          <w:ilvl w:val="3"/>
+          <w:numId w:val="16"/>
+        </w:numPr>
+        <w:spacing w:after="0" w:line="240" w:lineRule="auto"/>
+        <w:jc w:val="both"/>
+        <w:rPr>
+          <w:bCs/>
+        </w:rPr>
+      </w:pPr>
+      <w:r>
+        <w:rPr>
+          <w:bCs/>
+        </w:rPr>
+        <w:t>Du lịch</w:t>
+      </w:r>
+    </w:p>
+    <w:p>
+      <w:pPr>
+        <w:pStyle w:val="ListParagraph"/>
+        <w:numPr>
+          <w:ilvl w:val="3"/>
+          <w:numId w:val="16"/>
+        </w:numPr>
+        <w:spacing w:after="0" w:line="240" w:lineRule="auto"/>
+        <w:jc w:val="both"/>
+        <w:rPr>
+          <w:bCs/>
+        </w:rPr>
+      </w:pPr>
+      <w:r>
+        <w:rPr>
+          <w:bCs/>
+        </w:rPr>
+        <w:t>Huấn luyện lại</w:t>
+      </w:r>
+    </w:p>
+    <w:p>
+      <w:pPr>
+        <w:pStyle w:val="ListParagraph"/>
+        <w:numPr>
+          <w:ilvl w:val="3"/>
+          <w:numId w:val="16"/>
+        </w:numPr>
+        <w:spacing w:after="0" w:line="240" w:lineRule="auto"/>
+        <w:jc w:val="both"/>
+        <w:rPr>
+          <w:bCs/>
+        </w:rPr>
+      </w:pPr>
+      <w:r>
+        <w:rPr>
+          <w:bCs/>
+        </w:rPr>
+        <w:t>Kinh doanh</w:t>
+      </w:r>
+    </w:p>
+    <w:p>
+      <w:pPr>
+        <w:pStyle w:val="ListParagraph"/>
+        <w:numPr>
+          <w:ilvl w:val="3"/>
+          <w:numId w:val="16"/>
+        </w:numPr>
+        <w:spacing w:after="0" w:line="240" w:lineRule="auto"/>
+        <w:jc w:val="both"/>
+        <w:rPr>
+          <w:bCs/>
+        </w:rPr>
+      </w:pPr>
+      <w:r>
+        <w:rPr>
+          <w:bCs/>
+        </w:rPr>
+        <w:t>Khoản khác</w:t>
+      </w:r>
+    </w:p>
+    <w:p>
+      <w:pPr>
+        <w:pStyle w:val="ListParagraph"/>
+        <w:numPr>
+          <w:ilvl w:val="2"/>
+          <w:numId w:val="16"/>
+        </w:numPr>
+        <w:spacing w:after="0" w:line="240" w:lineRule="auto"/>
+        <w:jc w:val="both"/>
+        <w:rPr>
+          <w:bCs/>
+        </w:rPr>
+      </w:pPr>
+      <w:r>
+        <w:rPr>
+          <w:bCs/>
+          <w:i/>
+          <w:iCs/>
+        </w:rPr>
+        <w:t xml:space="preserve">Thuộc tính </w:t>
+      </w:r>
+      <w:r>
+        <w:rPr>
+          <w:bCs/>
+          <w:i/>
+          <w:iCs/>
+        </w:rPr>
+        <w:t>13</w:t>
+      </w:r>
+      <w:r>
+        <w:rPr>
+          <w:bCs/>
+        </w:rPr>
+        <w:t xml:space="preserve">: </w:t>
+      </w:r>
+      <w:r>
+        <w:rPr>
+          <w:bCs/>
+        </w:rPr>
+        <w:t>Tuổi</w:t>
+      </w:r>
+    </w:p>
+    <w:p>
+      <w:pPr>
+        <w:pStyle w:val="ListParagraph"/>
+        <w:spacing w:after="0" w:line="240" w:lineRule="auto"/>
+        <w:ind w:left="2160" w:firstLine="0"/>
+        <w:jc w:val="both"/>
+        <w:rPr>
+          <w:bCs/>
+        </w:rPr>
+      </w:pPr>
+    </w:p>
+    <w:p>
+      <w:pPr>
+        <w:pStyle w:val="ListParagraph"/>
+        <w:numPr>
+          <w:ilvl w:val="0"/>
+          <w:numId w:val="32"/>
+        </w:numPr>
+        <w:spacing w:after="0" w:line="240" w:lineRule="auto"/>
+        <w:jc w:val="both"/>
+        <w:rPr>
+          <w:bCs/>
+          <w:i/>
+          <w:iCs/>
+        </w:rPr>
+      </w:pPr>
+      <w:r>
+        <w:rPr>
+          <w:i/>
+          <w:iCs/>
+        </w:rPr>
+        <w:t>Tên của thuộc tính lớp là gì? Đánh giá phân bố của các lớp, tức là cân bằng hay lệch về một lớp?</w:t>
+      </w:r>
+    </w:p>
+    <w:p>
+      <w:pPr>
+        <w:pStyle w:val="ListParagraph"/>
+        <w:spacing w:after="0" w:line="240" w:lineRule="auto"/>
+        <w:ind w:left="1890" w:hanging="360"/>
+        <w:jc w:val="both"/>
+      </w:pPr>
+      <w:r>
+        <w:t>+</w:t>
+      </w:r>
+      <w:r>
+        <w:tab/>
+        <w:t>Tên thuộc tính lớp là “class”</w:t>
+      </w:r>
+    </w:p>
+    <w:p>
+      <w:pPr>
+        <w:pStyle w:val="ListParagraph"/>
+        <w:spacing w:after="0" w:line="240" w:lineRule="auto"/>
+        <w:ind w:left="1890" w:hanging="360"/>
+        <w:jc w:val="both"/>
+        <w:rPr>
+          <w:bCs/>
+        </w:rPr>
+      </w:pPr>
+      <w:r>
+        <w:t>+</w:t>
+      </w:r>
+      <w:r>
+        <w:tab/>
+      </w:r>
+      <w:r>
+        <w:t>Phân bố lớp không đồng đều.</w:t>
+      </w:r>
+      <w:r>
+        <w:t xml:space="preserve"> Các đánh giá tốt nhiều hơn các đánh giá không tốt (7:3)</w:t>
+      </w:r>
+    </w:p>
+    <w:p>
+      <w:pPr>
+        <w:pStyle w:val="ListParagraph"/>
+        <w:numPr>
+          <w:ilvl w:val="0"/>
+          <w:numId w:val="32"/>
+        </w:numPr>
+        <w:spacing w:after="0" w:line="240" w:lineRule="auto"/>
+        <w:jc w:val="both"/>
+        <w:rPr>
+          <w:bCs/>
+          <w:i/>
+          <w:iCs/>
+        </w:rPr>
+      </w:pPr>
+      <w:r>
+        <w:rPr>
+          <w:i/>
+          <w:iCs/>
+        </w:rPr>
+        <w:t>Sử dụng tab Select attributes. Liệt kê những lựa chọn khác nhau của Weka để chọn lọc thuộc tính, giải thích ngắn gọn từng phương pháp</w:t>
+      </w:r>
+      <w:r>
+        <w:t>.</w:t>
+      </w:r>
+    </w:p>
+    <w:p>
+      <w:pPr>
+        <w:pStyle w:val="ListParagraph"/>
+        <w:spacing w:after="0" w:line="240" w:lineRule="auto"/>
+        <w:ind w:left="1890" w:hanging="360"/>
+        <w:jc w:val="both"/>
+        <w:rPr>
+          <w:bCs/>
+          <w:i/>
+          <w:iCs/>
+        </w:rPr>
+      </w:pPr>
+      <w:r>
+        <w:rPr>
+          <w:i/>
+          <w:iCs/>
+        </w:rPr>
+        <w:t>+</w:t>
+      </w:r>
+      <w:r>
+        <w:rPr>
+          <w:i/>
+          <w:iCs/>
+        </w:rPr>
+        <w:tab/>
+        <w:t>Để chọn lọc thuộc tính trong weka</w:t>
+      </w:r>
+      <w:r>
+        <w:rPr>
+          <w:bCs/>
+          <w:i/>
+          <w:iCs/>
+        </w:rPr>
+        <w:t>, gần xác định Attibute Evaluator và Search Method.</w:t>
+      </w:r>
+    </w:p>
+    <w:p>
+      <w:pPr>
+        <w:pStyle w:val="ListParagraph"/>
+        <w:spacing w:after="0" w:line="240" w:lineRule="auto"/>
+        <w:ind w:left="1890" w:hanging="360"/>
+        <w:jc w:val="both"/>
+        <w:rPr>
+          <w:bCs/>
+          <w:i/>
+          <w:iCs/>
+        </w:rPr>
+      </w:pPr>
+      <w:r>
+        <w:rPr>
+          <w:bCs/>
+          <w:i/>
+          <w:iCs/>
+        </w:rPr>
+        <w:t>+</w:t>
+      </w:r>
+      <w:r>
+        <w:rPr>
+          <w:bCs/>
+          <w:i/>
+          <w:iCs/>
+        </w:rPr>
+        <w:tab/>
+        <w:t>Attribute Evaluator:</w:t>
+      </w:r>
+    </w:p>
+    <w:p>
+      <w:pPr>
+        <w:pStyle w:val="ListParagraph"/>
+        <w:numPr>
+          <w:ilvl w:val="2"/>
+          <w:numId w:val="16"/>
+        </w:numPr>
+        <w:spacing w:after="0" w:line="240" w:lineRule="auto"/>
+        <w:jc w:val="both"/>
+        <w:rPr>
+          <w:bCs/>
+          <w:i/>
+          <w:iCs/>
+        </w:rPr>
+      </w:pPr>
+      <w:r>
+        <w:rPr>
+          <w:i/>
+          <w:iCs/>
+        </w:rPr>
+        <w:t>Correlation</w:t>
+      </w:r>
+      <w:r>
+        <w:rPr>
+          <w:bCs/>
+          <w:i/>
+          <w:iCs/>
+        </w:rPr>
+        <w:t>-</w:t>
+      </w:r>
+      <w:r>
+        <w:rPr>
+          <w:bCs/>
+          <w:i/>
+          <w:iCs/>
+        </w:rPr>
+        <w:t xml:space="preserve">based Feature Subset Selection(CfsSubsetEval): </w:t>
+      </w:r>
+      <w:r>
+        <w:rPr>
+          <w:bCs/>
+        </w:rPr>
+        <w:t>đánh giá giá trị của tập con các thuộc tính bằng cách xem xét khả năng dự đoán riêng của từng đối tượng cùng với mức độ dư thừa giữa chúng.</w:t>
+      </w:r>
+    </w:p>
+    <w:p>
+      <w:pPr>
+        <w:pStyle w:val="ListParagraph"/>
+        <w:numPr>
+          <w:ilvl w:val="2"/>
+          <w:numId w:val="16"/>
+        </w:numPr>
+        <w:spacing w:after="0" w:line="240" w:lineRule="auto"/>
+        <w:jc w:val="both"/>
+        <w:rPr>
+          <w:bCs/>
+        </w:rPr>
+      </w:pPr>
+      <w:r>
+        <w:rPr>
+          <w:bCs/>
+          <w:i/>
+          <w:iCs/>
+        </w:rPr>
+        <w:t>Classifier Atribute Evaluat</w:t>
+      </w:r>
+      <w:r>
+        <w:rPr>
+          <w:bCs/>
+          <w:i/>
+          <w:iCs/>
+        </w:rPr>
+        <w:t xml:space="preserve">or </w:t>
+      </w:r>
+      <w:r>
+        <w:rPr>
+          <w:bCs/>
+          <w:i/>
+          <w:iCs/>
+        </w:rPr>
+        <w:t xml:space="preserve">(ClassifierAttributeEval): </w:t>
+      </w:r>
+      <w:r>
+        <w:rPr>
+          <w:bCs/>
+        </w:rPr>
+        <w:t>Đánh giá giá trị của tập con các thuộc tính bằng cách sử dụng bộ phân loại do người dùng chỉ định.</w:t>
+      </w:r>
+    </w:p>
+    <w:p>
+      <w:pPr>
+        <w:pStyle w:val="ListParagraph"/>
+        <w:numPr>
+          <w:ilvl w:val="2"/>
+          <w:numId w:val="16"/>
+        </w:numPr>
+        <w:spacing w:after="0" w:line="240" w:lineRule="auto"/>
+        <w:jc w:val="both"/>
+        <w:rPr>
+          <w:bCs/>
+        </w:rPr>
+      </w:pPr>
+      <w:r>
+        <w:rPr>
+          <w:bCs/>
+          <w:i/>
+          <w:iCs/>
+        </w:rPr>
+        <w:t xml:space="preserve">Classifier Subset Evaluator (ClassifierSubsetEval): </w:t>
+      </w:r>
+      <w:r>
+        <w:rPr>
+          <w:bCs/>
+        </w:rPr>
+        <w:t>đánh giá tập con các thuộc tính dựa trên tập huấn luyện</w:t>
+      </w:r>
+      <w:r>
+        <w:rPr>
+          <w:bCs/>
+        </w:rPr>
+        <w:t>.</w:t>
+      </w:r>
+    </w:p>
+    <w:p>
+      <w:pPr>
+        <w:pStyle w:val="ListParagraph"/>
+        <w:numPr>
+          <w:ilvl w:val="2"/>
+          <w:numId w:val="16"/>
+        </w:numPr>
+        <w:spacing w:after="0" w:line="240" w:lineRule="auto"/>
+        <w:jc w:val="both"/>
+        <w:rPr>
+          <w:bCs/>
+        </w:rPr>
+      </w:pPr>
+      <w:r>
+        <w:rPr>
+          <w:bCs/>
+          <w:i/>
+          <w:iCs/>
+        </w:rPr>
+        <w:t xml:space="preserve">GainRatioAttributeEval: </w:t>
+      </w:r>
+      <w:r>
+        <w:rPr>
+          <w:bCs/>
+        </w:rPr>
+        <w:t>Chọn các thuộc tính có độ đo Ratio Gain cao.</w:t>
+      </w:r>
+    </w:p>
+    <w:p>
+      <w:pPr>
+        <w:pStyle w:val="ListParagraph"/>
+        <w:numPr>
+          <w:ilvl w:val="2"/>
+          <w:numId w:val="16"/>
+        </w:numPr>
+        <w:spacing w:after="0" w:line="240" w:lineRule="auto"/>
+        <w:jc w:val="both"/>
+        <w:rPr>
+          <w:bCs/>
+          <w:i/>
+          <w:iCs/>
+        </w:rPr>
+      </w:pPr>
+      <w:r>
+        <w:rPr>
+          <w:bCs/>
+        </w:rPr>
+        <w:t>OneRAtributeEval: đánh giá tập con các thuộc tính dựa trên bảng tần số giữa tập thuộc tính với thuộc tính lớp</w:t>
+      </w:r>
+      <w:r>
+        <w:rPr>
+          <w:bCs/>
+          <w:i/>
+          <w:iCs/>
+        </w:rPr>
+        <w:t>.</w:t>
+      </w:r>
+    </w:p>
+    <w:p>
+      <w:pPr>
+        <w:pStyle w:val="ListParagraph"/>
+        <w:numPr>
+          <w:ilvl w:val="2"/>
+          <w:numId w:val="16"/>
+        </w:numPr>
+        <w:spacing w:after="0" w:line="240" w:lineRule="auto"/>
+        <w:jc w:val="both"/>
+        <w:rPr>
+          <w:bCs/>
+        </w:rPr>
+      </w:pPr>
+      <w:r>
+        <w:rPr>
+          <w:bCs/>
+          <w:i/>
+          <w:iCs/>
+        </w:rPr>
+        <w:t xml:space="preserve">Principal components Analysis (PCA): </w:t>
+      </w:r>
+      <w:r>
+        <w:rPr>
+          <w:bCs/>
+        </w:rPr>
+        <w:t>chọn tập thuộc tính</w:t>
+      </w:r>
+      <w:r>
+        <w:rPr>
+          <w:bCs/>
+        </w:rPr>
+        <w:t xml:space="preserve"> không có tương quan với nhau và các thuộc tính trong tập này là tổ hợp tuyến tính của các thuộc tính ban đầu.</w:t>
+      </w:r>
+    </w:p>
+    <w:p>
+      <w:pPr>
+        <w:pStyle w:val="ListParagraph"/>
+        <w:numPr>
+          <w:ilvl w:val="2"/>
+          <w:numId w:val="16"/>
+        </w:numPr>
+        <w:spacing w:after="0"/>
+        <w:jc w:val="both"/>
+        <w:rPr>
+          <w:bCs/>
+          <w:i/>
+          <w:iCs/>
+        </w:rPr>
+      </w:pPr>
+      <w:r>
+        <w:rPr>
+          <w:bCs/>
+          <w:i/>
+          <w:iCs/>
+        </w:rPr>
+        <w:t xml:space="preserve">ReliefFAttributeEval: </w:t>
+      </w:r>
+      <w:r>
+        <w:rPr>
+          <w:bCs/>
+        </w:rPr>
+        <w:t>Đánh giá giá trị của một thuộc tính bằng cách liên tục lấy mẫu một đối tượng và xem xét giá trị của thuộc tính đã cho với đối tượng gần nhất của cùng một lớp và khác lớp.</w:t>
+      </w:r>
+      <w:r>
+        <w:rPr>
+          <w:bCs/>
+          <w:i/>
+          <w:iCs/>
+        </w:rPr>
+        <w:t xml:space="preserve"> </w:t>
+      </w:r>
+    </w:p>
+    <w:p>
+      <w:pPr>
+        <w:pStyle w:val="ListParagraph"/>
+        <w:numPr>
+          <w:ilvl w:val="2"/>
+          <w:numId w:val="16"/>
+        </w:numPr>
+        <w:spacing w:after="0" w:line="240" w:lineRule="auto"/>
+        <w:jc w:val="both"/>
+        <w:rPr>
+          <w:bCs/>
+        </w:rPr>
+      </w:pPr>
+      <w:r>
+        <w:rPr>
+          <w:bCs/>
+          <w:i/>
+          <w:iCs/>
+        </w:rPr>
+        <w:t>Correlation Based Feature Selection (CorrelationAttributeEval):</w:t>
+      </w:r>
+      <w:r>
+        <w:rPr>
+          <w:bCs/>
+          <w:i/>
+          <w:iCs/>
+        </w:rPr>
+        <w:t xml:space="preserve"> </w:t>
+      </w:r>
+      <w:r>
+        <w:rPr>
+          <w:bCs/>
+        </w:rPr>
+        <w:t>Chọn các thuộc tính có tính tương quan với thuộc tính lớp cao. Kết quả trả về số nguyên nằm trong đoạn [-1;1].</w:t>
+      </w:r>
+    </w:p>
+    <w:p>
+      <w:pPr>
+        <w:pStyle w:val="ListParagraph"/>
+        <w:spacing w:after="0" w:line="240" w:lineRule="auto"/>
+        <w:ind w:left="2520" w:hanging="360"/>
+        <w:jc w:val="both"/>
+        <w:rPr>
+          <w:bCs/>
+        </w:rPr>
+      </w:pPr>
+      <w:r>
+        <w:rPr>
+          <w:bCs/>
+        </w:rPr>
+        <w:t>+</w:t>
+      </w:r>
+      <w:r>
+        <w:rPr>
+          <w:bCs/>
+        </w:rPr>
+        <w:tab/>
+        <w:t>Positice Correlation(1): 2 thuộc tính tỉ lệ thuận với nhau</w:t>
+      </w:r>
+    </w:p>
+    <w:p>
+      <w:pPr>
+        <w:pStyle w:val="ListParagraph"/>
+        <w:spacing w:after="0" w:line="240" w:lineRule="auto"/>
+        <w:ind w:left="2520" w:hanging="360"/>
+        <w:jc w:val="both"/>
+        <w:rPr>
+          <w:bCs/>
+        </w:rPr>
+      </w:pPr>
+      <w:r>
+        <w:rPr>
+          <w:bCs/>
+        </w:rPr>
+        <w:t>+</w:t>
+      </w:r>
+      <w:r>
+        <w:rPr>
+          <w:bCs/>
+        </w:rPr>
+        <w:tab/>
+        <w:t>Neutral Correlation(0): 2 thuộc tính không tương quan với nhau</w:t>
+      </w:r>
+    </w:p>
+    <w:p>
+      <w:pPr>
+        <w:pStyle w:val="ListParagraph"/>
+        <w:spacing w:after="0" w:line="240" w:lineRule="auto"/>
+        <w:ind w:left="2520" w:hanging="360"/>
+        <w:jc w:val="both"/>
+        <w:rPr>
+          <w:bCs/>
+        </w:rPr>
+      </w:pPr>
+      <w:r>
+        <w:rPr>
+          <w:bCs/>
+        </w:rPr>
+        <w:t>+</w:t>
+      </w:r>
+      <w:r>
+        <w:rPr>
+          <w:bCs/>
+        </w:rPr>
+        <w:tab/>
+        <w:t>Negative Correlation(-1): 2 thuộc tính tỉ lệ nghịch với nhau</w:t>
+      </w:r>
+    </w:p>
+    <w:p>
+      <w:pPr>
+        <w:pStyle w:val="ListParagraph"/>
+        <w:numPr>
+          <w:ilvl w:val="2"/>
+          <w:numId w:val="16"/>
+        </w:numPr>
+        <w:spacing w:after="0" w:line="240" w:lineRule="auto"/>
+        <w:jc w:val="both"/>
+        <w:rPr>
+          <w:bCs/>
+          <w:i/>
+          <w:iCs/>
+        </w:rPr>
+      </w:pPr>
+      <w:r>
+        <w:rPr>
+          <w:bCs/>
+          <w:i/>
+          <w:iCs/>
+        </w:rPr>
+        <w:t>Information Gain Based Feature Selection (InfoGainAttributeEval):</w:t>
+      </w:r>
+      <w:r>
+        <w:rPr>
+          <w:bCs/>
+          <w:i/>
+          <w:iCs/>
+        </w:rPr>
+        <w:t xml:space="preserve"> </w:t>
+      </w:r>
+      <w:r>
+        <w:rPr>
+          <w:bCs/>
+        </w:rPr>
+        <w:t>Chọn các thuộc tính có độ đo Information Gain cao. Information Gain có giá trì từ 0 (không có thông tin) đến 1(chứa thông tin tối đa)</w:t>
+      </w:r>
+    </w:p>
+    <w:p>
+      <w:pPr>
+        <w:pStyle w:val="ListParagraph"/>
+        <w:numPr>
+          <w:ilvl w:val="2"/>
+          <w:numId w:val="16"/>
+        </w:numPr>
+        <w:spacing w:after="0" w:line="240" w:lineRule="auto"/>
+        <w:jc w:val="both"/>
+        <w:rPr>
+          <w:bCs/>
+        </w:rPr>
+      </w:pPr>
+      <w:r>
+        <w:rPr>
+          <w:bCs/>
+          <w:i/>
+          <w:iCs/>
+        </w:rPr>
+        <w:t>Learner Based Feature Selection (WrapperSubsetEval):</w:t>
+      </w:r>
+      <w:r>
+        <w:rPr>
+          <w:bCs/>
+          <w:i/>
+          <w:iCs/>
+        </w:rPr>
+        <w:t xml:space="preserve"> </w:t>
+      </w:r>
+      <w:r>
+        <w:rPr>
+          <w:bCs/>
+        </w:rPr>
+        <w:t xml:space="preserve">Sử dụng 1 thuộc toán học mạnh để áp dụng trên 1 tập các thuộc tính. Đồ chính xác của giải </w:t>
+      </w:r>
+      <w:r>
+        <w:rPr>
+          <w:bCs/>
+        </w:rPr>
+        <w:lastRenderedPageBreak/>
+        <w:t>thuật học trên tập thuộc tính nào được xấp xỉ nhờ cross-validation. Chọn tập các thuộc tính đưa ra kết quả học tốt nhất</w:t>
+      </w:r>
+    </w:p>
+    <w:p>
+      <w:pPr>
+        <w:pStyle w:val="ListParagraph"/>
+        <w:numPr>
+          <w:ilvl w:val="2"/>
+          <w:numId w:val="16"/>
+        </w:numPr>
+        <w:spacing w:after="0" w:line="240" w:lineRule="auto"/>
+        <w:jc w:val="both"/>
+        <w:rPr>
+          <w:bCs/>
+        </w:rPr>
+      </w:pPr>
+      <w:r>
+        <w:rPr>
+          <w:bCs/>
+          <w:i/>
+          <w:iCs/>
+        </w:rPr>
+        <w:t xml:space="preserve">SymmetricalUncertAttributeEval: </w:t>
+      </w:r>
+      <w:r>
+        <w:rPr>
+          <w:bCs/>
+        </w:rPr>
+        <w:t>Đánh giá giá trị của một tập hợp các thuộc tính bằng cách đo SU (Symmetrical Uncertainty) đối với thuộc tính phân lớp</w:t>
+      </w:r>
+    </w:p>
+    <w:p>
+      <w:pPr>
+        <w:spacing w:after="0" w:line="240" w:lineRule="auto"/>
+        <w:ind w:left="1890" w:hanging="280"/>
+        <w:jc w:val="both"/>
+        <w:rPr>
+          <w:bCs/>
+          <w:i/>
+          <w:iCs/>
+        </w:rPr>
+      </w:pPr>
+      <w:r>
+        <w:rPr>
+          <w:bCs/>
+          <w:i/>
+          <w:iCs/>
+        </w:rPr>
+        <w:t>+</w:t>
+      </w:r>
+      <w:r>
+        <w:rPr>
+          <w:bCs/>
+          <w:i/>
+          <w:iCs/>
+        </w:rPr>
+        <w:tab/>
+        <w:t>Search Method:</w:t>
+      </w:r>
+    </w:p>
+    <w:p>
+      <w:pPr>
+        <w:pStyle w:val="ListParagraph"/>
+        <w:numPr>
+          <w:ilvl w:val="2"/>
+          <w:numId w:val="16"/>
+        </w:numPr>
+        <w:spacing w:after="0" w:line="240" w:lineRule="auto"/>
+        <w:jc w:val="both"/>
+        <w:rPr>
+          <w:bCs/>
+          <w:i/>
+          <w:iCs/>
+        </w:rPr>
+      </w:pPr>
+      <w:r>
+        <w:rPr>
+          <w:bCs/>
+          <w:i/>
+          <w:iCs/>
+        </w:rPr>
+        <w:t>Best First:</w:t>
+      </w:r>
+      <w:r>
+        <w:rPr>
+          <w:rFonts w:ascii="Arial" w:hAnsi="Arial" w:cs="Arial"/>
+          <w:color w:val="252525"/>
+          <w:sz w:val="27"/>
+          <w:szCs w:val="27"/>
+        </w:rPr>
+        <w:t xml:space="preserve"> </w:t>
+      </w:r>
+      <w:r>
+        <w:rPr>
+          <w:bCs/>
+        </w:rPr>
+        <w:t>Tìm kiếm không gian của các tập con thuộc tính bằng thuật toán</w:t>
+      </w:r>
+      <w:r>
+        <w:rPr>
+          <w:bCs/>
+        </w:rPr>
+        <w:t xml:space="preserve"> Beam search</w:t>
+      </w:r>
+      <w:r>
+        <w:rPr>
+          <w:bCs/>
+        </w:rPr>
+        <w:t xml:space="preserve">. Việc đặt số lượng nút không cải tiến liên tiếp cho phép kiểm soát mức độ thực hiện quay lui. </w:t>
+      </w:r>
+      <w:r>
+        <w:rPr>
+          <w:bCs/>
+        </w:rPr>
+        <w:t>Best First</w:t>
+      </w:r>
+      <w:r>
+        <w:rPr>
+          <w:bCs/>
+        </w:rPr>
+        <w:t xml:space="preserve"> có thể bắt đầu với tập thuộc tính trống và tìm kiếm hoặc bắt đầu với tập hợp đầy đủ các thuộc tính và tìm kiếm ngược lại, hoặc bắt đầu tại bất kỳ điểm nào và tìm kiếm theo cả hai hướng (bằng cách xem xét tất cả các lần thêm và xóa thuộc tính đơn lẻ có thể có tại một điểm nhất định ).</w:t>
+      </w:r>
+    </w:p>
+    <w:p>
+      <w:pPr>
+        <w:pStyle w:val="ListParagraph"/>
+        <w:numPr>
+          <w:ilvl w:val="2"/>
+          <w:numId w:val="16"/>
+        </w:numPr>
+        <w:spacing w:after="0" w:line="240" w:lineRule="auto"/>
+        <w:jc w:val="both"/>
+        <w:rPr>
+          <w:bCs/>
+        </w:rPr>
+      </w:pPr>
+      <w:r>
+        <w:rPr>
+          <w:bCs/>
+          <w:i/>
+          <w:iCs/>
+        </w:rPr>
+        <w:t>GreedyStepwise</w:t>
+      </w:r>
+      <w:r>
+        <w:rPr>
+          <w:bCs/>
+        </w:rPr>
+        <w:t>: Thực hiện tìm kiếm leo đồi tham lam theo 2 hướng tiến và lùi thông qua không gian của các tập con thuộc tính. Có thể bắt đầu với không có / tất cả các thuộc tính hoặc từ một điểm tùy ý trong không gian. Dừng khi việc thêm / xóa bất kỳ thuộc tính còn lại nào dẫn đến giảm đánh giá.</w:t>
+      </w:r>
+    </w:p>
+    <w:p>
+      <w:pPr>
+        <w:pStyle w:val="ListParagraph"/>
+        <w:numPr>
+          <w:ilvl w:val="2"/>
+          <w:numId w:val="16"/>
+        </w:numPr>
+        <w:spacing w:after="0" w:line="240" w:lineRule="auto"/>
+        <w:jc w:val="both"/>
+        <w:rPr>
+          <w:bCs/>
+        </w:rPr>
+      </w:pPr>
+      <w:r>
+        <w:rPr>
+          <w:bCs/>
+          <w:i/>
+          <w:iCs/>
+        </w:rPr>
+        <w:t xml:space="preserve">Ranker: </w:t>
+      </w:r>
+      <w:r>
+        <w:rPr>
+          <w:bCs/>
+        </w:rPr>
+        <w:t>xếp hạng các thuộc tính theo đánh giá cá nhân của nó.</w:t>
+      </w:r>
+    </w:p>
+    <w:p>
+      <w:pPr>
+        <w:pStyle w:val="ListParagraph"/>
+        <w:numPr>
+          <w:ilvl w:val="0"/>
+          <w:numId w:val="32"/>
+        </w:numPr>
+        <w:spacing w:after="0" w:line="240" w:lineRule="auto"/>
+        <w:jc w:val="both"/>
+        <w:rPr>
+          <w:bCs/>
+          <w:i/>
+          <w:iCs/>
+        </w:rPr>
+      </w:pPr>
+      <w:r>
+        <w:rPr>
+          <w:i/>
+          <w:iCs/>
+        </w:rPr>
+        <w:t xml:space="preserve">Cần sử dụng bộ lọc nào để chọn ra 5 thuộc tính có tương quan cao nhất với thuộc tính lớp? Mô tả các bước làm, kèm theo hình chụp từng bước và kết quả </w:t>
+      </w:r>
+      <w:r>
+        <w:rPr>
+          <w:i/>
+          <w:iCs/>
+        </w:rPr>
+        <w:t xml:space="preserve">  </w:t>
+      </w:r>
+      <w:r>
+        <w:rPr>
+          <w:i/>
+          <w:iCs/>
+        </w:rPr>
+        <w:t>cuối cùng.</w:t>
+      </w:r>
+    </w:p>
+    <w:p>
+      <w:pPr>
+        <w:pStyle w:val="ListParagraph"/>
+        <w:numPr>
+          <w:ilvl w:val="2"/>
+          <w:numId w:val="16"/>
+        </w:numPr>
+        <w:spacing w:after="0" w:line="240" w:lineRule="auto"/>
+        <w:jc w:val="both"/>
+        <w:rPr>
+          <w:bCs/>
+        </w:rPr>
+      </w:pPr>
+      <w:r>
+        <w:rPr>
+          <w:bCs/>
+        </w:rPr>
+        <w:t>Cần sử dụng phương pháp Ranker với 1 đồ độ đánh giá đơn thuộc tính (Ví dụ như Information Gain). Đến xếp hạng cho 5 thuộc tính có độ tương quan cao nhất với thuộc tính lớp.</w:t>
+      </w:r>
+    </w:p>
+    <w:p>
+      <w:pPr>
+        <w:pStyle w:val="ListParagraph"/>
+        <w:numPr>
+          <w:ilvl w:val="2"/>
+          <w:numId w:val="16"/>
+        </w:numPr>
+        <w:spacing w:after="0" w:line="240" w:lineRule="auto"/>
+        <w:jc w:val="both"/>
+        <w:rPr>
+          <w:bCs/>
+        </w:rPr>
+      </w:pPr>
+      <w:r>
+        <w:rPr>
+          <w:bCs/>
+        </w:rPr>
+        <w:t>Các bước thực hiện:</w:t>
+      </w:r>
+    </w:p>
+    <w:p>
+      <w:pPr>
+        <w:pStyle w:val="ListParagraph"/>
+        <w:numPr>
+          <w:ilvl w:val="3"/>
+          <w:numId w:val="16"/>
+        </w:numPr>
+        <w:spacing w:after="0" w:line="240" w:lineRule="auto"/>
+        <w:jc w:val="both"/>
+        <w:rPr>
+          <w:bCs/>
+        </w:rPr>
+      </w:pPr>
+      <w:r>
+        <w:rPr>
+          <w:bCs/>
+        </w:rPr>
+        <w:t>Chọn</w:t>
+      </w:r>
+      <w:r>
+        <w:rPr>
+          <w:bCs/>
+        </w:rPr>
+        <w:t xml:space="preserve"> InfoGainAttributeEval tại mục Attribute Evaluator, c</w:t>
+      </w:r>
+      <w:r>
+        <w:rPr>
+          <w:bCs/>
+        </w:rPr>
+        <w:t>họn mục Ranker tại mục Search Metho</w:t>
+      </w:r>
+      <w:r>
+        <w:rPr>
+          <w:bCs/>
+        </w:rPr>
+        <w:t>d</w:t>
+      </w:r>
+    </w:p>
+    <w:p>
+      <w:pPr>
+        <w:pStyle w:val="ListParagraph"/>
+        <w:spacing w:after="0" w:line="240" w:lineRule="auto"/>
+        <w:ind w:left="270" w:firstLine="0"/>
+        <w:jc w:val="both"/>
+        <w:rPr>
+          <w:bCs/>
+          <w:i/>
+          <w:iCs/>
+        </w:rPr>
+      </w:pPr>
+      <w:r>
+        <w:rPr>
+          <w:bCs/>
+          <w:i/>
+          <w:iCs/>
+        </w:rPr>
+        <w:drawing>
+          <wp:inline distT="0" distB="0" distL="0" distR="0" wp14:anchorId="5E78A641" wp14:editId="0A45C57E">
+            <wp:extent cx="5979917" cy="3367405"/>
+            <wp:effectExtent l="0" t="0" r="1905" b="4445"/>
+            <wp:docPr id="3" name="Picture 3"/>
+            <wp:cNvGraphicFramePr>
+              <a:graphicFrameLocks xmlns:a="http://schemas.openxmlformats.org/drawingml/2006/main" noChangeAspect="1"/>
+            </wp:cNvGraphicFramePr>
+            <a:graphic xmlns:a="http://schemas.openxmlformats.org/drawingml/2006/main">
+              <a:graphicData uri="http://schemas.openxmlformats.org/drawingml/2006/picture">
+                <pic:pic xmlns:pic="http://schemas.openxmlformats.org/drawingml/2006/picture">
+                  <pic:nvPicPr>
+                    <pic:cNvPr id="0" name="Picture 1"/>
+                    <pic:cNvPicPr>
+                      <a:picLocks noChangeAspect="1" noChangeArrowheads="1"/>
+                    </pic:cNvPicPr>
+                  </pic:nvPicPr>
+                  <pic:blipFill>
+                    <a:blip r:embed="rId12" cstate="print">
+                      <a:extLst>
+                        <a:ext uri="{28A0092B-C50C-407E-A947-70E740481C1C}">
+                          <a14:useLocalDpi xmlns:a14="http://schemas.microsoft.com/office/drawing/2010/main" val="0"/>
+                        </a:ext>
+                      </a:extLst>
+                    </a:blip>
+                    <a:srcRect/>
+                    <a:stretch>
+                      <a:fillRect/>
+                    </a:stretch>
+                  </pic:blipFill>
+                  <pic:spPr bwMode="auto">
+                    <a:xfrm>
+                      <a:off x="0" y="0"/>
+                      <a:ext cx="6050382" cy="3407085"/>
+                    </a:xfrm>
+                    <a:prstGeom prst="rect">
+                      <a:avLst/>
+                    </a:prstGeom>
+                    <a:noFill/>
+                    <a:ln>
+                      <a:noFill/>
+                    </a:ln>
+                  </pic:spPr>
+                </pic:pic>
+              </a:graphicData>
+            </a:graphic>
+          </wp:inline>
+        </w:drawing>
+      </w:r>
+    </w:p>
+    <w:p>
+      <w:pPr>
+        <w:pStyle w:val="ListParagraph"/>
+        <w:spacing w:after="0" w:line="240" w:lineRule="auto"/>
+        <w:ind w:left="2880" w:firstLine="0"/>
+        <w:jc w:val="both"/>
+        <w:rPr>
+          <w:bCs/>
+          <w:i/>
+          <w:iCs/>
+        </w:rPr>
+      </w:pPr>
+    </w:p>
+    <w:p>
+      <w:pPr>
+        <w:pStyle w:val="ListParagraph"/>
+        <w:numPr>
+          <w:ilvl w:val="3"/>
+          <w:numId w:val="16"/>
+        </w:numPr>
+        <w:spacing w:after="0" w:line="240" w:lineRule="auto"/>
+        <w:jc w:val="both"/>
+        <w:rPr>
+          <w:bCs/>
+        </w:rPr>
+      </w:pPr>
+      <w:r>
+        <w:rPr>
+          <w:bCs/>
+        </w:rPr>
+        <w:t>Nhấp chuột vào ô Search Method, đổi numToSelect thành 5 và nhấp OK</w:t>
+      </w:r>
+    </w:p>
+    <w:p>
+      <w:pPr>
+        <w:pStyle w:val="ListParagraph"/>
+        <w:spacing w:after="0" w:line="240" w:lineRule="auto"/>
+        <w:ind w:left="270" w:firstLine="0"/>
+        <w:jc w:val="both"/>
+        <w:rPr>
+          <w:bCs/>
+          <w:i/>
+          <w:iCs/>
+        </w:rPr>
+      </w:pPr>
+      <w:r>
+        <w:rPr>
+          <w:bCs/>
+          <w:i/>
+          <w:iCs/>
+        </w:rPr>
+        <w:drawing>
+          <wp:inline distT="0" distB="0" distL="0" distR="0" wp14:anchorId="262CC118" wp14:editId="685DBC50">
+            <wp:extent cx="5966460" cy="3359826"/>
+            <wp:effectExtent l="0" t="0" r="0" b="0"/>
+            <wp:docPr id="5" name="Picture 5"/>
+            <wp:cNvGraphicFramePr>
+              <a:graphicFrameLocks xmlns:a="http://schemas.openxmlformats.org/drawingml/2006/main" noChangeAspect="1"/>
+            </wp:cNvGraphicFramePr>
+            <a:graphic xmlns:a="http://schemas.openxmlformats.org/drawingml/2006/main">
+              <a:graphicData uri="http://schemas.openxmlformats.org/drawingml/2006/picture">
+                <pic:pic xmlns:pic="http://schemas.openxmlformats.org/drawingml/2006/picture">
+                  <pic:nvPicPr>
+                    <pic:cNvPr id="0" name="Picture 2"/>
+                    <pic:cNvPicPr>
+                      <a:picLocks noChangeAspect="1" noChangeArrowheads="1"/>
+                    </pic:cNvPicPr>
+                  </pic:nvPicPr>
+                  <pic:blipFill>
+                    <a:blip r:embed="rId13" cstate="print">
+                      <a:extLst>
+                        <a:ext uri="{28A0092B-C50C-407E-A947-70E740481C1C}">
+                          <a14:useLocalDpi xmlns:a14="http://schemas.microsoft.com/office/drawing/2010/main" val="0"/>
+                        </a:ext>
+                      </a:extLst>
+                    </a:blip>
+                    <a:srcRect/>
+                    <a:stretch>
+                      <a:fillRect/>
+                    </a:stretch>
+                  </pic:blipFill>
+                  <pic:spPr bwMode="auto">
+                    <a:xfrm>
+                      <a:off x="0" y="0"/>
+                      <a:ext cx="5988948" cy="3372489"/>
+                    </a:xfrm>
+                    <a:prstGeom prst="rect">
+                      <a:avLst/>
+                    </a:prstGeom>
+                    <a:noFill/>
+                    <a:ln>
+                      <a:noFill/>
+                    </a:ln>
+                  </pic:spPr>
+                </pic:pic>
+              </a:graphicData>
+            </a:graphic>
+          </wp:inline>
+        </w:drawing>
+      </w:r>
+    </w:p>
+    <w:p>
+      <w:pPr>
+        <w:pStyle w:val="ListParagraph"/>
+        <w:spacing w:after="0" w:line="240" w:lineRule="auto"/>
+        <w:ind w:left="2880" w:firstLine="0"/>
+        <w:jc w:val="both"/>
+        <w:rPr>
+          <w:bCs/>
+          <w:i/>
+          <w:iCs/>
+        </w:rPr>
+      </w:pPr>
+    </w:p>
+    <w:p>
+      <w:pPr>
+        <w:pStyle w:val="ListParagraph"/>
+        <w:numPr>
+          <w:ilvl w:val="3"/>
+          <w:numId w:val="16"/>
+        </w:numPr>
+        <w:spacing w:after="0" w:line="240" w:lineRule="auto"/>
+        <w:jc w:val="both"/>
+        <w:rPr>
+          <w:bCs/>
+        </w:rPr>
+      </w:pPr>
+      <w:r>
+        <w:rPr>
+          <w:bCs/>
+        </w:rPr>
+        <w:t>Tại mục Atribute Selection Mode chọn Use full training set và nhấp Start</w:t>
+      </w:r>
+    </w:p>
+    <w:p>
+      <w:pPr>
+        <w:pStyle w:val="ListParagraph"/>
+        <w:spacing w:after="0" w:line="240" w:lineRule="auto"/>
+        <w:ind w:left="270" w:firstLine="0"/>
+        <w:jc w:val="both"/>
+        <w:rPr>
+          <w:bCs/>
+          <w:i/>
+          <w:iCs/>
+        </w:rPr>
+      </w:pPr>
+      <w:r>
+        <w:rPr>
+          <w:bCs/>
+          <w:i/>
+          <w:iCs/>
+        </w:rPr>
+        <w:drawing>
+          <wp:inline distT="0" distB="0" distL="0" distR="0" wp14:anchorId="0B7F640E" wp14:editId="7E950DF7">
+            <wp:extent cx="5981700" cy="3368408"/>
+            <wp:effectExtent l="0" t="0" r="0" b="3810"/>
+            <wp:docPr id="6" name="Picture 6"/>
+            <wp:cNvGraphicFramePr>
+              <a:graphicFrameLocks xmlns:a="http://schemas.openxmlformats.org/drawingml/2006/main" noChangeAspect="1"/>
+            </wp:cNvGraphicFramePr>
+            <a:graphic xmlns:a="http://schemas.openxmlformats.org/drawingml/2006/main">
+              <a:graphicData uri="http://schemas.openxmlformats.org/drawingml/2006/picture">
+                <pic:pic xmlns:pic="http://schemas.openxmlformats.org/drawingml/2006/picture">
+                  <pic:nvPicPr>
+                    <pic:cNvPr id="0" name="Picture 3"/>
+                    <pic:cNvPicPr>
+                      <a:picLocks noChangeAspect="1" noChangeArrowheads="1"/>
+                    </pic:cNvPicPr>
+                  </pic:nvPicPr>
+                  <pic:blipFill>
+                    <a:blip r:embed="rId14" cstate="print">
+                      <a:extLst>
+                        <a:ext uri="{28A0092B-C50C-407E-A947-70E740481C1C}">
+                          <a14:useLocalDpi xmlns:a14="http://schemas.microsoft.com/office/drawing/2010/main" val="0"/>
+                        </a:ext>
+                      </a:extLst>
+                    </a:blip>
+                    <a:srcRect/>
+                    <a:stretch>
+                      <a:fillRect/>
+                    </a:stretch>
+                  </pic:blipFill>
+                  <pic:spPr bwMode="auto">
+                    <a:xfrm>
+                      <a:off x="0" y="0"/>
+                      <a:ext cx="5987927" cy="3371914"/>
+                    </a:xfrm>
+                    <a:prstGeom prst="rect">
+                      <a:avLst/>
+                    </a:prstGeom>
+                    <a:noFill/>
+                    <a:ln>
+                      <a:noFill/>
+                    </a:ln>
+                  </pic:spPr>
+                </pic:pic>
+              </a:graphicData>
+            </a:graphic>
+          </wp:inline>
+        </w:drawing>
+      </w:r>
+    </w:p>
+    <w:p>
+      <w:pPr>
+        <w:spacing w:after="0" w:line="240" w:lineRule="auto"/>
+        <w:ind w:left="0" w:firstLine="0"/>
+        <w:jc w:val="both"/>
+        <w:rPr>
+          <w:bCs/>
+          <w:i/>
+          <w:iCs/>
+        </w:rPr>
+      </w:pPr>
+      <w:r>
+        <w:rPr>
+          <w:bCs/>
+          <w:i/>
+          <w:iCs/>
+        </w:rPr>
+        <w:br w:type="page"/>
+      </w:r>
+    </w:p>
+    <w:p>
+      <w:pPr>
+        <w:pStyle w:val="ListParagraph"/>
+        <w:numPr>
+          <w:ilvl w:val="3"/>
+          <w:numId w:val="16"/>
+        </w:numPr>
+        <w:spacing w:after="0" w:line="240" w:lineRule="auto"/>
+        <w:jc w:val="both"/>
+        <w:rPr>
+          <w:bCs/>
+        </w:rPr>
+      </w:pPr>
+      <w:r>
+        <w:rPr>
+          <w:bCs/>
+        </w:rPr>
+        <w:lastRenderedPageBreak/>
+        <w:t xml:space="preserve">Kết quả chọn lọc thuộc tính </w:t>
+      </w:r>
+    </w:p>
+    <w:p>
+      <w:pPr>
+        <w:pStyle w:val="ListParagraph"/>
+        <w:spacing w:after="0" w:line="240" w:lineRule="auto"/>
+        <w:ind w:left="270" w:firstLine="0"/>
+        <w:jc w:val="both"/>
+        <w:rPr>
+          <w:bCs/>
+          <w:i/>
+          <w:iCs/>
+        </w:rPr>
+      </w:pPr>
+      <w:r>
+        <w:rPr>
+          <w:bCs/>
+          <w:i/>
+          <w:iCs/>
+        </w:rPr>
+        <w:drawing>
+          <wp:inline distT="0" distB="0" distL="0" distR="0" wp14:anchorId="78B005D2" wp14:editId="2E2D4042">
+            <wp:extent cx="6004560" cy="3381281"/>
+            <wp:effectExtent l="0" t="0" r="0" b="0"/>
+            <wp:docPr id="7" name="Picture 7"/>
+            <wp:cNvGraphicFramePr>
+              <a:graphicFrameLocks xmlns:a="http://schemas.openxmlformats.org/drawingml/2006/main" noChangeAspect="1"/>
+            </wp:cNvGraphicFramePr>
+            <a:graphic xmlns:a="http://schemas.openxmlformats.org/drawingml/2006/main">
+              <a:graphicData uri="http://schemas.openxmlformats.org/drawingml/2006/picture">
+                <pic:pic xmlns:pic="http://schemas.openxmlformats.org/drawingml/2006/picture">
+                  <pic:nvPicPr>
+                    <pic:cNvPr id="0" name="Picture 4"/>
+                    <pic:cNvPicPr>
+                      <a:picLocks noChangeAspect="1" noChangeArrowheads="1"/>
+                    </pic:cNvPicPr>
+                  </pic:nvPicPr>
+                  <pic:blipFill>
+                    <a:blip r:embed="rId15" cstate="print">
+                      <a:extLst>
+                        <a:ext uri="{28A0092B-C50C-407E-A947-70E740481C1C}">
+                          <a14:useLocalDpi xmlns:a14="http://schemas.microsoft.com/office/drawing/2010/main" val="0"/>
+                        </a:ext>
+                      </a:extLst>
+                    </a:blip>
+                    <a:srcRect/>
+                    <a:stretch>
+                      <a:fillRect/>
+                    </a:stretch>
+                  </pic:blipFill>
+                  <pic:spPr bwMode="auto">
+                    <a:xfrm>
+                      <a:off x="0" y="0"/>
+                      <a:ext cx="6022067" cy="3391140"/>
+                    </a:xfrm>
+                    <a:prstGeom prst="rect">
+                      <a:avLst/>
+                    </a:prstGeom>
+                    <a:noFill/>
+                    <a:ln>
+                      <a:noFill/>
+                    </a:ln>
+                  </pic:spPr>
+                </pic:pic>
+              </a:graphicData>
+            </a:graphic>
+          </wp:inline>
+        </w:drawing>
+      </w:r>
+    </w:p>
+    <w:p>
+      <w:pPr>
+        <w:spacing w:after="0" w:line="240" w:lineRule="auto"/>
+        <w:ind w:left="720" w:firstLine="0"/>
+        <w:jc w:val="both"/>
+        <w:rPr>
+          <w:bCs/>
         </w:rPr>
       </w:pPr>
     </w:p>
@@ -3850,14 +6371,14 @@
       </w:r>
     </w:p>
     <w:sectPr>
-      <w:headerReference w:type="even" r:id="rId11"/>
-      <w:headerReference w:type="default" r:id="rId12"/>
-      <w:footerReference w:type="even" r:id="rId13"/>
-      <w:footerReference w:type="default" r:id="rId14"/>
-      <w:headerReference w:type="first" r:id="rId15"/>
-      <w:footerReference w:type="first" r:id="rId16"/>
+      <w:headerReference w:type="even" r:id="rId16"/>
+      <w:headerReference w:type="default" r:id="rId17"/>
+      <w:footerReference w:type="even" r:id="rId18"/>
+      <w:footerReference w:type="default" r:id="rId19"/>
+      <w:headerReference w:type="first" r:id="rId20"/>
+      <w:footerReference w:type="first" r:id="rId21"/>
       <w:pgSz w:w="11906" w:h="16838"/>
-      <w:pgMar w:top="1440" w:right="864" w:bottom="1440" w:left="1440" w:header="58" w:footer="224" w:gutter="0"/>
+      <w:pgMar w:top="1440" w:right="746" w:bottom="1440" w:left="1440" w:header="58" w:footer="224" w:gutter="0"/>
       <w:pgNumType w:start="1"/>
       <w:cols w:space="720"/>
       <w:formProt w:val="0"/>
@@ -3961,7 +6482,7 @@
               <wp:extent cx="7772400" cy="909955"/>
               <wp:effectExtent l="0" t="0" r="0" b="4445"/>
               <wp:wrapNone/>
-              <wp:docPr id="7" name="Picture 16835"/>
+              <wp:docPr id="4" name="Picture 16835"/>
               <wp:cNvGraphicFramePr/>
               <a:graphic xmlns:a="http://schemas.openxmlformats.org/drawingml/2006/main">
                 <a:graphicData uri="http://schemas.openxmlformats.org/drawingml/2006/picture">
@@ -5484,7 +8005,7 @@
         <w:rFonts w:ascii="Symbol" w:eastAsia="Times New Roman" w:hAnsi="Symbol" w:cs="Times New Roman" w:hint="default"/>
       </w:rPr>
     </w:lvl>
-    <w:lvl w:ilvl="1" w:tplc="04090003" w:tentative="1">
+    <w:lvl w:ilvl="1" w:tplc="04090003">
       <w:start w:val="1"/>
       <w:numFmt w:val="bullet"/>
       <w:lvlText w:val="o"/>
@@ -5496,7 +8017,7 @@
         <w:rFonts w:ascii="Courier New" w:hAnsi="Courier New" w:cs="Courier New" w:hint="default"/>
       </w:rPr>
     </w:lvl>
-    <w:lvl w:ilvl="2" w:tplc="04090005" w:tentative="1">
+    <w:lvl w:ilvl="2" w:tplc="04090005">
       <w:start w:val="1"/>
       <w:numFmt w:val="bullet"/>
       <w:lvlText w:val=""/>
@@ -5508,7 +8029,7 @@
         <w:rFonts w:ascii="Wingdings" w:hAnsi="Wingdings" w:hint="default"/>
       </w:rPr>
     </w:lvl>
-    <w:lvl w:ilvl="3" w:tplc="04090001" w:tentative="1">
+    <w:lvl w:ilvl="3" w:tplc="04090001">
       <w:start w:val="1"/>
       <w:numFmt w:val="bullet"/>
       <w:lvlText w:val=""/>
@@ -5962,6 +8483,95 @@
     </w:lvl>
   </w:abstractNum>
   <w:abstractNum w:abstractNumId="17" w15:restartNumberingAfterBreak="0">
+    <w:nsid w:val="3AA80FA5"/>
+    <w:multiLevelType w:val="hybridMultilevel"/>
+    <w:tmpl w:val="3252E136"/>
+    <w:lvl w:ilvl="0" w:tplc="C50CD9E2">
+      <w:start w:val="1"/>
+      <w:numFmt w:val="decimal"/>
+      <w:lvlText w:val="%1."/>
+      <w:lvlJc w:val="left"/>
+      <w:pPr>
+        <w:ind w:left="1530" w:hanging="360"/>
+      </w:pPr>
+      <w:rPr>
+        <w:rFonts w:hint="default"/>
+      </w:rPr>
+    </w:lvl>
+    <w:lvl w:ilvl="1" w:tplc="04090019" w:tentative="1">
+      <w:start w:val="1"/>
+      <w:numFmt w:val="lowerLetter"/>
+      <w:lvlText w:val="%2."/>
+      <w:lvlJc w:val="left"/>
+      <w:pPr>
+        <w:ind w:left="2250" w:hanging="360"/>
+      </w:pPr>
+    </w:lvl>
+    <w:lvl w:ilvl="2" w:tplc="0409001B" w:tentative="1">
+      <w:start w:val="1"/>
+      <w:numFmt w:val="lowerRoman"/>
+      <w:lvlText w:val="%3."/>
+      <w:lvlJc w:val="right"/>
+      <w:pPr>
+        <w:ind w:left="2970" w:hanging="180"/>
+      </w:pPr>
+    </w:lvl>
+    <w:lvl w:ilvl="3" w:tplc="0409000F" w:tentative="1">
+      <w:start w:val="1"/>
+      <w:numFmt w:val="decimal"/>
+      <w:lvlText w:val="%4."/>
+      <w:lvlJc w:val="left"/>
+      <w:pPr>
+        <w:ind w:left="3690" w:hanging="360"/>
+      </w:pPr>
+    </w:lvl>
+    <w:lvl w:ilvl="4" w:tplc="04090019" w:tentative="1">
+      <w:start w:val="1"/>
+      <w:numFmt w:val="lowerLetter"/>
+      <w:lvlText w:val="%5."/>
+      <w:lvlJc w:val="left"/>
+      <w:pPr>
+        <w:ind w:left="4410" w:hanging="360"/>
+      </w:pPr>
+    </w:lvl>
+    <w:lvl w:ilvl="5" w:tplc="0409001B" w:tentative="1">
+      <w:start w:val="1"/>
+      <w:numFmt w:val="lowerRoman"/>
+      <w:lvlText w:val="%6."/>
+      <w:lvlJc w:val="right"/>
+      <w:pPr>
+        <w:ind w:left="5130" w:hanging="180"/>
+      </w:pPr>
+    </w:lvl>
+    <w:lvl w:ilvl="6" w:tplc="0409000F" w:tentative="1">
+      <w:start w:val="1"/>
+      <w:numFmt w:val="decimal"/>
+      <w:lvlText w:val="%7."/>
+      <w:lvlJc w:val="left"/>
+      <w:pPr>
+        <w:ind w:left="5850" w:hanging="360"/>
+      </w:pPr>
+    </w:lvl>
+    <w:lvl w:ilvl="7" w:tplc="04090019" w:tentative="1">
+      <w:start w:val="1"/>
+      <w:numFmt w:val="lowerLetter"/>
+      <w:lvlText w:val="%8."/>
+      <w:lvlJc w:val="left"/>
+      <w:pPr>
+        <w:ind w:left="6570" w:hanging="360"/>
+      </w:pPr>
+    </w:lvl>
+    <w:lvl w:ilvl="8" w:tplc="0409001B" w:tentative="1">
+      <w:start w:val="1"/>
+      <w:numFmt w:val="lowerRoman"/>
+      <w:lvlText w:val="%9."/>
+      <w:lvlJc w:val="right"/>
+      <w:pPr>
+        <w:ind w:left="7290" w:hanging="180"/>
+      </w:pPr>
+    </w:lvl>
+  </w:abstractNum>
+  <w:abstractNum w:abstractNumId="18" w15:restartNumberingAfterBreak="0">
     <w:nsid w:val="3AF33405"/>
     <w:multiLevelType w:val="multilevel"/>
     <w:tmpl w:val="B27A9AC8"/>
@@ -6164,7 +8774,7 @@
       </w:rPr>
     </w:lvl>
   </w:abstractNum>
-  <w:abstractNum w:abstractNumId="18" w15:restartNumberingAfterBreak="0">
+  <w:abstractNum w:abstractNumId="19" w15:restartNumberingAfterBreak="0">
     <w:nsid w:val="44535486"/>
     <w:multiLevelType w:val="hybridMultilevel"/>
     <w:tmpl w:val="A294AB38"/>
@@ -6253,7 +8863,7 @@
       </w:pPr>
     </w:lvl>
   </w:abstractNum>
-  <w:abstractNum w:abstractNumId="19" w15:restartNumberingAfterBreak="0">
+  <w:abstractNum w:abstractNumId="20" w15:restartNumberingAfterBreak="0">
     <w:nsid w:val="44E962A1"/>
     <w:multiLevelType w:val="multilevel"/>
     <w:tmpl w:val="F2961FC6"/>
@@ -6366,7 +8976,7 @@
       </w:rPr>
     </w:lvl>
   </w:abstractNum>
-  <w:abstractNum w:abstractNumId="20" w15:restartNumberingAfterBreak="0">
+  <w:abstractNum w:abstractNumId="21" w15:restartNumberingAfterBreak="0">
     <w:nsid w:val="50285D14"/>
     <w:multiLevelType w:val="hybridMultilevel"/>
     <w:tmpl w:val="5498CD2E"/>
@@ -6455,7 +9065,7 @@
       </w:pPr>
     </w:lvl>
   </w:abstractNum>
-  <w:abstractNum w:abstractNumId="21" w15:restartNumberingAfterBreak="0">
+  <w:abstractNum w:abstractNumId="22" w15:restartNumberingAfterBreak="0">
     <w:nsid w:val="516969E0"/>
     <w:multiLevelType w:val="multilevel"/>
     <w:tmpl w:val="D5FA70D0"/>
@@ -6578,7 +9188,7 @@
       </w:rPr>
     </w:lvl>
   </w:abstractNum>
-  <w:abstractNum w:abstractNumId="22" w15:restartNumberingAfterBreak="0">
+  <w:abstractNum w:abstractNumId="23" w15:restartNumberingAfterBreak="0">
     <w:nsid w:val="58D70146"/>
     <w:multiLevelType w:val="hybridMultilevel"/>
     <w:tmpl w:val="33F6C67A"/>
@@ -6667,7 +9277,7 @@
       </w:pPr>
     </w:lvl>
   </w:abstractNum>
-  <w:abstractNum w:abstractNumId="23" w15:restartNumberingAfterBreak="0">
+  <w:abstractNum w:abstractNumId="24" w15:restartNumberingAfterBreak="0">
     <w:nsid w:val="59F31767"/>
     <w:multiLevelType w:val="hybridMultilevel"/>
     <w:tmpl w:val="184C84DA"/>
@@ -6756,7 +9366,7 @@
       </w:pPr>
     </w:lvl>
   </w:abstractNum>
-  <w:abstractNum w:abstractNumId="24" w15:restartNumberingAfterBreak="0">
+  <w:abstractNum w:abstractNumId="25" w15:restartNumberingAfterBreak="0">
     <w:nsid w:val="5D1D7C3C"/>
     <w:multiLevelType w:val="hybridMultilevel"/>
     <w:tmpl w:val="28826F5E"/>
@@ -6845,7 +9455,7 @@
       </w:pPr>
     </w:lvl>
   </w:abstractNum>
-  <w:abstractNum w:abstractNumId="25" w15:restartNumberingAfterBreak="0">
+  <w:abstractNum w:abstractNumId="26" w15:restartNumberingAfterBreak="0">
     <w:nsid w:val="5D240936"/>
     <w:multiLevelType w:val="hybridMultilevel"/>
     <w:tmpl w:val="B9928E50"/>
@@ -6958,7 +9568,7 @@
       </w:rPr>
     </w:lvl>
   </w:abstractNum>
-  <w:abstractNum w:abstractNumId="26" w15:restartNumberingAfterBreak="0">
+  <w:abstractNum w:abstractNumId="27" w15:restartNumberingAfterBreak="0">
     <w:nsid w:val="60EF72D2"/>
     <w:multiLevelType w:val="multilevel"/>
     <w:tmpl w:val="9E3249DA"/>
@@ -7071,7 +9681,7 @@
       </w:rPr>
     </w:lvl>
   </w:abstractNum>
-  <w:abstractNum w:abstractNumId="27" w15:restartNumberingAfterBreak="0">
+  <w:abstractNum w:abstractNumId="28" w15:restartNumberingAfterBreak="0">
     <w:nsid w:val="61F24442"/>
     <w:multiLevelType w:val="hybridMultilevel"/>
     <w:tmpl w:val="81DA1370"/>
@@ -7184,7 +9794,7 @@
       </w:rPr>
     </w:lvl>
   </w:abstractNum>
-  <w:abstractNum w:abstractNumId="28" w15:restartNumberingAfterBreak="0">
+  <w:abstractNum w:abstractNumId="29" w15:restartNumberingAfterBreak="0">
     <w:nsid w:val="63061A22"/>
     <w:multiLevelType w:val="hybridMultilevel"/>
     <w:tmpl w:val="77346828"/>
@@ -7297,7 +9907,7 @@
       </w:rPr>
     </w:lvl>
   </w:abstractNum>
-  <w:abstractNum w:abstractNumId="29" w15:restartNumberingAfterBreak="0">
+  <w:abstractNum w:abstractNumId="30" w15:restartNumberingAfterBreak="0">
     <w:nsid w:val="703E5668"/>
     <w:multiLevelType w:val="hybridMultilevel"/>
     <w:tmpl w:val="541C40FE"/>
@@ -7383,7 +9993,7 @@
       </w:pPr>
     </w:lvl>
   </w:abstractNum>
-  <w:abstractNum w:abstractNumId="30" w15:restartNumberingAfterBreak="0">
+  <w:abstractNum w:abstractNumId="31" w15:restartNumberingAfterBreak="0">
     <w:nsid w:val="71466030"/>
     <w:multiLevelType w:val="multilevel"/>
     <w:tmpl w:val="B7D6FCA4"/>
@@ -7497,7 +10107,7 @@
     </w:lvl>
   </w:abstractNum>
   <w:num w:numId="1">
-    <w:abstractNumId w:val="17"/>
+    <w:abstractNumId w:val="18"/>
   </w:num>
   <w:num w:numId="2">
     <w:abstractNumId w:val="15"/>
@@ -7521,58 +10131,58 @@
     <w:abstractNumId w:val="16"/>
   </w:num>
   <w:num w:numId="9">
-    <w:abstractNumId w:val="28"/>
+    <w:abstractNumId w:val="29"/>
   </w:num>
   <w:num w:numId="10">
     <w:abstractNumId w:val="5"/>
   </w:num>
   <w:num w:numId="11">
-    <w:abstractNumId w:val="21"/>
+    <w:abstractNumId w:val="22"/>
   </w:num>
   <w:num w:numId="12">
     <w:abstractNumId w:val="2"/>
   </w:num>
   <w:num w:numId="13">
-    <w:abstractNumId w:val="29"/>
+    <w:abstractNumId w:val="30"/>
   </w:num>
   <w:num w:numId="14">
-    <w:abstractNumId w:val="23"/>
+    <w:abstractNumId w:val="24"/>
   </w:num>
   <w:num w:numId="15">
-    <w:abstractNumId w:val="18"/>
+    <w:abstractNumId w:val="19"/>
   </w:num>
   <w:num w:numId="16">
     <w:abstractNumId w:val="12"/>
   </w:num>
   <w:num w:numId="17">
-    <w:abstractNumId w:val="22"/>
+    <w:abstractNumId w:val="23"/>
   </w:num>
   <w:num w:numId="18">
-    <w:abstractNumId w:val="20"/>
+    <w:abstractNumId w:val="21"/>
   </w:num>
   <w:num w:numId="19">
     <w:abstractNumId w:val="11"/>
   </w:num>
   <w:num w:numId="20">
-    <w:abstractNumId w:val="27"/>
+    <w:abstractNumId w:val="28"/>
   </w:num>
   <w:num w:numId="21">
-    <w:abstractNumId w:val="25"/>
+    <w:abstractNumId w:val="26"/>
   </w:num>
   <w:num w:numId="22">
-    <w:abstractNumId w:val="24"/>
+    <w:abstractNumId w:val="25"/>
   </w:num>
   <w:num w:numId="23">
     <w:abstractNumId w:val="4"/>
   </w:num>
   <w:num w:numId="24">
-    <w:abstractNumId w:val="26"/>
+    <w:abstractNumId w:val="27"/>
   </w:num>
   <w:num w:numId="25">
     <w:abstractNumId w:val="1"/>
   </w:num>
   <w:num w:numId="26">
-    <w:abstractNumId w:val="30"/>
+    <w:abstractNumId w:val="31"/>
   </w:num>
   <w:num w:numId="27">
     <w:abstractNumId w:val="8"/>
@@ -7587,7 +10197,10 @@
     <w:abstractNumId w:val="10"/>
   </w:num>
   <w:num w:numId="31">
-    <w:abstractNumId w:val="19"/>
+    <w:abstractNumId w:val="20"/>
+  </w:num>
+  <w:num w:numId="32">
+    <w:abstractNumId w:val="17"/>
   </w:num>
 </w:numbering>
 </file>

</xml_diff>